<commit_message>
cargar datos del vendedor en papel compra venta, agregar precio moto en certificado
</commit_message>
<xml_diff>
--- a/media/cert_bikeup.docx
+++ b/media/cert_bikeup.docx
@@ -1,6 +1,6 @@
 
 <file path=word/document.xml><?xml version="1.0" encoding="utf-8"?>
-<w:document xmlns:wpc="http://schemas.microsoft.com/office/word/2010/wordprocessingCanvas" xmlns:cx="http://schemas.microsoft.com/office/drawing/2014/chartex" xmlns:cx1="http://schemas.microsoft.com/office/drawing/2015/9/8/chartex" xmlns:cx2="http://schemas.microsoft.com/office/drawing/2015/10/21/chartex" xmlns:cx3="http://schemas.microsoft.com/office/drawing/2016/5/9/chartex" xmlns:cx4="http://schemas.microsoft.com/office/drawing/2016/5/10/chartex" xmlns:cx5="http://schemas.microsoft.com/office/drawing/2016/5/11/chartex" xmlns:cx6="http://schemas.microsoft.com/office/drawing/2016/5/12/chartex" xmlns:cx7="http://schemas.microsoft.com/office/drawing/2016/5/13/chartex" xmlns:cx8="http://schemas.microsoft.com/office/drawing/2016/5/14/chartex" xmlns:mc="http://schemas.openxmlformats.org/markup-compatibility/2006" xmlns:aink="http://schemas.microsoft.com/office/drawing/2016/ink" xmlns:am3d="http://schemas.microsoft.com/office/drawing/2017/model3d" xmlns:o="urn:schemas-microsoft-com:office:office" xmlns:oel="http://schemas.microsoft.com/office/2019/extlst" xmlns:r="http://schemas.openxmlformats.org/officeDocument/2006/relationships" xmlns:m="http://schemas.openxmlformats.org/officeDocument/2006/math" xmlns:v="urn:schemas-microsoft-com:vml" xmlns:wp14="http://schemas.microsoft.com/office/word/2010/wordprocessingDrawing" xmlns:wp="http://schemas.openxmlformats.org/drawingml/2006/wordprocessingDrawing" xmlns:w10="urn:schemas-microsoft-com:office:word" xmlns:w="http://schemas.openxmlformats.org/wordprocessingml/2006/main" xmlns:w14="http://schemas.microsoft.com/office/word/2010/wordml" xmlns:w15="http://schemas.microsoft.com/office/word/2012/wordml" xmlns:w16cex="http://schemas.microsoft.com/office/word/2018/wordml/cex" xmlns:w16cid="http://schemas.microsoft.com/office/word/2016/wordml/cid" xmlns:w16="http://schemas.microsoft.com/office/word/2018/wordml" xmlns:w16du="http://schemas.microsoft.com/office/word/2023/wordml/word16du" xmlns:w16sdtdh="http://schemas.microsoft.com/office/word/2020/wordml/sdtdatahash" xmlns:w16se="http://schemas.microsoft.com/office/word/2015/wordml/symex" xmlns:wpg="http://schemas.microsoft.com/office/word/2010/wordprocessingGroup" xmlns:wpi="http://schemas.microsoft.com/office/word/2010/wordprocessingInk" xmlns:wne="http://schemas.microsoft.com/office/word/2006/wordml" xmlns:wps="http://schemas.microsoft.com/office/word/2010/wordprocessingShape" mc:Ignorable="w14 w15 w16se w16cid w16 w16cex w16sdtdh w16du wp14">
+<w:document xmlns:wpc="http://schemas.microsoft.com/office/word/2010/wordprocessingCanvas" xmlns:cx="http://schemas.microsoft.com/office/drawing/2014/chartex" xmlns:cx1="http://schemas.microsoft.com/office/drawing/2015/9/8/chartex" xmlns:cx2="http://schemas.microsoft.com/office/drawing/2015/10/21/chartex" xmlns:cx3="http://schemas.microsoft.com/office/drawing/2016/5/9/chartex" xmlns:cx4="http://schemas.microsoft.com/office/drawing/2016/5/10/chartex" xmlns:cx5="http://schemas.microsoft.com/office/drawing/2016/5/11/chartex" xmlns:cx6="http://schemas.microsoft.com/office/drawing/2016/5/12/chartex" xmlns:cx7="http://schemas.microsoft.com/office/drawing/2016/5/13/chartex" xmlns:cx8="http://schemas.microsoft.com/office/drawing/2016/5/14/chartex" xmlns:mc="http://schemas.openxmlformats.org/markup-compatibility/2006" xmlns:aink="http://schemas.microsoft.com/office/drawing/2016/ink" xmlns:am3d="http://schemas.microsoft.com/office/drawing/2017/model3d" xmlns:o="urn:schemas-microsoft-com:office:office" xmlns:r="http://schemas.openxmlformats.org/officeDocument/2006/relationships" xmlns:m="http://schemas.openxmlformats.org/officeDocument/2006/math" xmlns:v="urn:schemas-microsoft-com:vml" xmlns:wp14="http://schemas.microsoft.com/office/word/2010/wordprocessingDrawing" xmlns:wp="http://schemas.openxmlformats.org/drawingml/2006/wordprocessingDrawing" xmlns:w10="urn:schemas-microsoft-com:office:word" xmlns:w="http://schemas.openxmlformats.org/wordprocessingml/2006/main" xmlns:w14="http://schemas.microsoft.com/office/word/2010/wordml" xmlns:w15="http://schemas.microsoft.com/office/word/2012/wordml" xmlns:w16cex="http://schemas.microsoft.com/office/word/2018/wordml/cex" xmlns:w16cid="http://schemas.microsoft.com/office/word/2016/wordml/cid" xmlns:w16="http://schemas.microsoft.com/office/word/2018/wordml" xmlns:w16sdtdh="http://schemas.microsoft.com/office/word/2020/wordml/sdtdatahash" xmlns:w16se="http://schemas.microsoft.com/office/word/2015/wordml/symex" xmlns:wpg="http://schemas.microsoft.com/office/word/2010/wordprocessingGroup" xmlns:wpi="http://schemas.microsoft.com/office/word/2010/wordprocessingInk" xmlns:wne="http://schemas.microsoft.com/office/word/2006/wordml" xmlns:wps="http://schemas.microsoft.com/office/word/2010/wordprocessingShape" mc:Ignorable="w14 w15 w16se w16cid w16 w16cex w16sdtdh wp14">
   <w:body>
     <w:p>
       <w:pPr>
@@ -486,6 +486,13 @@
           <w:sz w:val="24"/>
           <w:szCs w:val="24"/>
         </w:rPr>
+        <w:t xml:space="preserve"> PRECIO_MOTO</w:t>
+      </w:r>
+      <w:r>
+        <w:rPr>
+          <w:sz w:val="24"/>
+          <w:szCs w:val="24"/>
+        </w:rPr>
         <w:t xml:space="preserve"> </w:t>
       </w:r>
       <w:r>
@@ -520,7 +527,7 @@
             <v:stroke joinstyle="miter"/>
             <v:path gradientshapeok="t" o:connecttype="rect"/>
           </v:shapetype>
-          <v:shape id="Cuadro de texto 2" o:spid="_x0000_s2050" type="#_x0000_t202" style="position:absolute;margin-left:129.45pt;margin-top:21.6pt;width:169.7pt;height:18.5pt;z-index:-251658752;visibility:visible;mso-wrap-style:square;mso-width-percent:400;mso-wrap-distance-left:9pt;mso-wrap-distance-top:3.6pt;mso-wrap-distance-right:9pt;mso-wrap-distance-bottom:3.6pt;mso-position-horizontal-relative:text;mso-position-vertical-relative:text;mso-width-percent:400;mso-width-relative:margin;mso-height-relative:margin;v-text-anchor:top" filled="f" stroked="f">
+          <v:shape id="Cuadro de texto 2" o:spid="_x0000_s1026" type="#_x0000_t202" style="position:absolute;margin-left:129.45pt;margin-top:21.6pt;width:169.7pt;height:18.5pt;z-index:-251658752;visibility:visible;mso-wrap-style:square;mso-width-percent:400;mso-wrap-distance-left:9pt;mso-wrap-distance-top:3.6pt;mso-wrap-distance-right:9pt;mso-wrap-distance-bottom:3.6pt;mso-position-horizontal-relative:text;mso-position-vertical-relative:text;mso-width-percent:400;mso-width-relative:margin;mso-height-relative:margin;v-text-anchor:top" filled="f" stroked="f">
             <v:textbox>
               <w:txbxContent>
                 <w:p>
@@ -575,7 +582,7 @@
 </file>
 
 <file path=word/endnotes.xml><?xml version="1.0" encoding="utf-8"?>
-<w:endnotes xmlns:wpc="http://schemas.microsoft.com/office/word/2010/wordprocessingCanvas" xmlns:cx="http://schemas.microsoft.com/office/drawing/2014/chartex" xmlns:cx1="http://schemas.microsoft.com/office/drawing/2015/9/8/chartex" xmlns:cx2="http://schemas.microsoft.com/office/drawing/2015/10/21/chartex" xmlns:cx3="http://schemas.microsoft.com/office/drawing/2016/5/9/chartex" xmlns:cx4="http://schemas.microsoft.com/office/drawing/2016/5/10/chartex" xmlns:cx5="http://schemas.microsoft.com/office/drawing/2016/5/11/chartex" xmlns:cx6="http://schemas.microsoft.com/office/drawing/2016/5/12/chartex" xmlns:cx7="http://schemas.microsoft.com/office/drawing/2016/5/13/chartex" xmlns:cx8="http://schemas.microsoft.com/office/drawing/2016/5/14/chartex" xmlns:mc="http://schemas.openxmlformats.org/markup-compatibility/2006" xmlns:aink="http://schemas.microsoft.com/office/drawing/2016/ink" xmlns:am3d="http://schemas.microsoft.com/office/drawing/2017/model3d" xmlns:o="urn:schemas-microsoft-com:office:office" xmlns:oel="http://schemas.microsoft.com/office/2019/extlst" xmlns:r="http://schemas.openxmlformats.org/officeDocument/2006/relationships" xmlns:m="http://schemas.openxmlformats.org/officeDocument/2006/math" xmlns:v="urn:schemas-microsoft-com:vml" xmlns:wp14="http://schemas.microsoft.com/office/word/2010/wordprocessingDrawing" xmlns:wp="http://schemas.openxmlformats.org/drawingml/2006/wordprocessingDrawing" xmlns:w10="urn:schemas-microsoft-com:office:word" xmlns:w="http://schemas.openxmlformats.org/wordprocessingml/2006/main" xmlns:w14="http://schemas.microsoft.com/office/word/2010/wordml" xmlns:w15="http://schemas.microsoft.com/office/word/2012/wordml" xmlns:w16cex="http://schemas.microsoft.com/office/word/2018/wordml/cex" xmlns:w16cid="http://schemas.microsoft.com/office/word/2016/wordml/cid" xmlns:w16="http://schemas.microsoft.com/office/word/2018/wordml" xmlns:w16du="http://schemas.microsoft.com/office/word/2023/wordml/word16du" xmlns:w16sdtdh="http://schemas.microsoft.com/office/word/2020/wordml/sdtdatahash" xmlns:w16se="http://schemas.microsoft.com/office/word/2015/wordml/symex" xmlns:wpg="http://schemas.microsoft.com/office/word/2010/wordprocessingGroup" xmlns:wpi="http://schemas.microsoft.com/office/word/2010/wordprocessingInk" xmlns:wne="http://schemas.microsoft.com/office/word/2006/wordml" xmlns:wps="http://schemas.microsoft.com/office/word/2010/wordprocessingShape" mc:Ignorable="w14 w15 w16se w16cid w16 w16cex w16sdtdh w16du wp14">
+<w:endnotes xmlns:wpc="http://schemas.microsoft.com/office/word/2010/wordprocessingCanvas" xmlns:cx="http://schemas.microsoft.com/office/drawing/2014/chartex" xmlns:cx1="http://schemas.microsoft.com/office/drawing/2015/9/8/chartex" xmlns:cx2="http://schemas.microsoft.com/office/drawing/2015/10/21/chartex" xmlns:cx3="http://schemas.microsoft.com/office/drawing/2016/5/9/chartex" xmlns:cx4="http://schemas.microsoft.com/office/drawing/2016/5/10/chartex" xmlns:cx5="http://schemas.microsoft.com/office/drawing/2016/5/11/chartex" xmlns:cx6="http://schemas.microsoft.com/office/drawing/2016/5/12/chartex" xmlns:cx7="http://schemas.microsoft.com/office/drawing/2016/5/13/chartex" xmlns:cx8="http://schemas.microsoft.com/office/drawing/2016/5/14/chartex" xmlns:mc="http://schemas.openxmlformats.org/markup-compatibility/2006" xmlns:aink="http://schemas.microsoft.com/office/drawing/2016/ink" xmlns:am3d="http://schemas.microsoft.com/office/drawing/2017/model3d" xmlns:o="urn:schemas-microsoft-com:office:office" xmlns:r="http://schemas.openxmlformats.org/officeDocument/2006/relationships" xmlns:m="http://schemas.openxmlformats.org/officeDocument/2006/math" xmlns:v="urn:schemas-microsoft-com:vml" xmlns:wp14="http://schemas.microsoft.com/office/word/2010/wordprocessingDrawing" xmlns:wp="http://schemas.openxmlformats.org/drawingml/2006/wordprocessingDrawing" xmlns:w10="urn:schemas-microsoft-com:office:word" xmlns:w="http://schemas.openxmlformats.org/wordprocessingml/2006/main" xmlns:w14="http://schemas.microsoft.com/office/word/2010/wordml" xmlns:w15="http://schemas.microsoft.com/office/word/2012/wordml" xmlns:w16cex="http://schemas.microsoft.com/office/word/2018/wordml/cex" xmlns:w16cid="http://schemas.microsoft.com/office/word/2016/wordml/cid" xmlns:w16="http://schemas.microsoft.com/office/word/2018/wordml" xmlns:w16sdtdh="http://schemas.microsoft.com/office/word/2020/wordml/sdtdatahash" xmlns:w16se="http://schemas.microsoft.com/office/word/2015/wordml/symex" xmlns:wpg="http://schemas.microsoft.com/office/word/2010/wordprocessingGroup" xmlns:wpi="http://schemas.microsoft.com/office/word/2010/wordprocessingInk" xmlns:wne="http://schemas.microsoft.com/office/word/2006/wordml" xmlns:wps="http://schemas.microsoft.com/office/word/2010/wordprocessingShape" mc:Ignorable="w14 w15 w16se w16cid w16 w16cex w16sdtdh wp14">
   <w:endnote w:type="separator" w:id="-1">
     <w:p>
       <w:pPr>
@@ -600,7 +607,7 @@
 </file>
 
 <file path=word/footer1.xml><?xml version="1.0" encoding="utf-8"?>
-<w:ftr xmlns:wpc="http://schemas.microsoft.com/office/word/2010/wordprocessingCanvas" xmlns:cx="http://schemas.microsoft.com/office/drawing/2014/chartex" xmlns:cx1="http://schemas.microsoft.com/office/drawing/2015/9/8/chartex" xmlns:cx2="http://schemas.microsoft.com/office/drawing/2015/10/21/chartex" xmlns:cx3="http://schemas.microsoft.com/office/drawing/2016/5/9/chartex" xmlns:cx4="http://schemas.microsoft.com/office/drawing/2016/5/10/chartex" xmlns:cx5="http://schemas.microsoft.com/office/drawing/2016/5/11/chartex" xmlns:cx6="http://schemas.microsoft.com/office/drawing/2016/5/12/chartex" xmlns:cx7="http://schemas.microsoft.com/office/drawing/2016/5/13/chartex" xmlns:cx8="http://schemas.microsoft.com/office/drawing/2016/5/14/chartex" xmlns:mc="http://schemas.openxmlformats.org/markup-compatibility/2006" xmlns:aink="http://schemas.microsoft.com/office/drawing/2016/ink" xmlns:am3d="http://schemas.microsoft.com/office/drawing/2017/model3d" xmlns:o="urn:schemas-microsoft-com:office:office" xmlns:oel="http://schemas.microsoft.com/office/2019/extlst" xmlns:r="http://schemas.openxmlformats.org/officeDocument/2006/relationships" xmlns:m="http://schemas.openxmlformats.org/officeDocument/2006/math" xmlns:v="urn:schemas-microsoft-com:vml" xmlns:wp14="http://schemas.microsoft.com/office/word/2010/wordprocessingDrawing" xmlns:wp="http://schemas.openxmlformats.org/drawingml/2006/wordprocessingDrawing" xmlns:w10="urn:schemas-microsoft-com:office:word" xmlns:w="http://schemas.openxmlformats.org/wordprocessingml/2006/main" xmlns:w14="http://schemas.microsoft.com/office/word/2010/wordml" xmlns:w15="http://schemas.microsoft.com/office/word/2012/wordml" xmlns:w16cex="http://schemas.microsoft.com/office/word/2018/wordml/cex" xmlns:w16cid="http://schemas.microsoft.com/office/word/2016/wordml/cid" xmlns:w16="http://schemas.microsoft.com/office/word/2018/wordml" xmlns:w16du="http://schemas.microsoft.com/office/word/2023/wordml/word16du" xmlns:w16sdtdh="http://schemas.microsoft.com/office/word/2020/wordml/sdtdatahash" xmlns:w16se="http://schemas.microsoft.com/office/word/2015/wordml/symex" xmlns:wpg="http://schemas.microsoft.com/office/word/2010/wordprocessingGroup" xmlns:wpi="http://schemas.microsoft.com/office/word/2010/wordprocessingInk" xmlns:wne="http://schemas.microsoft.com/office/word/2006/wordml" xmlns:wps="http://schemas.microsoft.com/office/word/2010/wordprocessingShape" mc:Ignorable="w14 w15 w16se w16cid w16 w16cex w16sdtdh w16du wp14">
+<w:ftr xmlns:wpc="http://schemas.microsoft.com/office/word/2010/wordprocessingCanvas" xmlns:cx="http://schemas.microsoft.com/office/drawing/2014/chartex" xmlns:cx1="http://schemas.microsoft.com/office/drawing/2015/9/8/chartex" xmlns:cx2="http://schemas.microsoft.com/office/drawing/2015/10/21/chartex" xmlns:cx3="http://schemas.microsoft.com/office/drawing/2016/5/9/chartex" xmlns:cx4="http://schemas.microsoft.com/office/drawing/2016/5/10/chartex" xmlns:cx5="http://schemas.microsoft.com/office/drawing/2016/5/11/chartex" xmlns:cx6="http://schemas.microsoft.com/office/drawing/2016/5/12/chartex" xmlns:cx7="http://schemas.microsoft.com/office/drawing/2016/5/13/chartex" xmlns:cx8="http://schemas.microsoft.com/office/drawing/2016/5/14/chartex" xmlns:mc="http://schemas.openxmlformats.org/markup-compatibility/2006" xmlns:aink="http://schemas.microsoft.com/office/drawing/2016/ink" xmlns:am3d="http://schemas.microsoft.com/office/drawing/2017/model3d" xmlns:o="urn:schemas-microsoft-com:office:office" xmlns:r="http://schemas.openxmlformats.org/officeDocument/2006/relationships" xmlns:m="http://schemas.openxmlformats.org/officeDocument/2006/math" xmlns:v="urn:schemas-microsoft-com:vml" xmlns:wp14="http://schemas.microsoft.com/office/word/2010/wordprocessingDrawing" xmlns:wp="http://schemas.openxmlformats.org/drawingml/2006/wordprocessingDrawing" xmlns:w10="urn:schemas-microsoft-com:office:word" xmlns:w="http://schemas.openxmlformats.org/wordprocessingml/2006/main" xmlns:w14="http://schemas.microsoft.com/office/word/2010/wordml" xmlns:w15="http://schemas.microsoft.com/office/word/2012/wordml" xmlns:w16cex="http://schemas.microsoft.com/office/word/2018/wordml/cex" xmlns:w16cid="http://schemas.microsoft.com/office/word/2016/wordml/cid" xmlns:w16="http://schemas.microsoft.com/office/word/2018/wordml" xmlns:w16sdtdh="http://schemas.microsoft.com/office/word/2020/wordml/sdtdatahash" xmlns:w16se="http://schemas.microsoft.com/office/word/2015/wordml/symex" xmlns:wpg="http://schemas.microsoft.com/office/word/2010/wordprocessingGroup" xmlns:wpi="http://schemas.microsoft.com/office/word/2010/wordprocessingInk" xmlns:wne="http://schemas.microsoft.com/office/word/2006/wordml" xmlns:wps="http://schemas.microsoft.com/office/word/2010/wordprocessingShape" mc:Ignorable="w14 w15 w16se w16cid w16 w16cex w16sdtdh wp14">
   <w:p>
     <w:pPr>
       <w:pStyle w:val="Piedepgina"/>
@@ -696,7 +703,7 @@
 </file>
 
 <file path=word/footnotes.xml><?xml version="1.0" encoding="utf-8"?>
-<w:footnotes xmlns:wpc="http://schemas.microsoft.com/office/word/2010/wordprocessingCanvas" xmlns:cx="http://schemas.microsoft.com/office/drawing/2014/chartex" xmlns:cx1="http://schemas.microsoft.com/office/drawing/2015/9/8/chartex" xmlns:cx2="http://schemas.microsoft.com/office/drawing/2015/10/21/chartex" xmlns:cx3="http://schemas.microsoft.com/office/drawing/2016/5/9/chartex" xmlns:cx4="http://schemas.microsoft.com/office/drawing/2016/5/10/chartex" xmlns:cx5="http://schemas.microsoft.com/office/drawing/2016/5/11/chartex" xmlns:cx6="http://schemas.microsoft.com/office/drawing/2016/5/12/chartex" xmlns:cx7="http://schemas.microsoft.com/office/drawing/2016/5/13/chartex" xmlns:cx8="http://schemas.microsoft.com/office/drawing/2016/5/14/chartex" xmlns:mc="http://schemas.openxmlformats.org/markup-compatibility/2006" xmlns:aink="http://schemas.microsoft.com/office/drawing/2016/ink" xmlns:am3d="http://schemas.microsoft.com/office/drawing/2017/model3d" xmlns:o="urn:schemas-microsoft-com:office:office" xmlns:oel="http://schemas.microsoft.com/office/2019/extlst" xmlns:r="http://schemas.openxmlformats.org/officeDocument/2006/relationships" xmlns:m="http://schemas.openxmlformats.org/officeDocument/2006/math" xmlns:v="urn:schemas-microsoft-com:vml" xmlns:wp14="http://schemas.microsoft.com/office/word/2010/wordprocessingDrawing" xmlns:wp="http://schemas.openxmlformats.org/drawingml/2006/wordprocessingDrawing" xmlns:w10="urn:schemas-microsoft-com:office:word" xmlns:w="http://schemas.openxmlformats.org/wordprocessingml/2006/main" xmlns:w14="http://schemas.microsoft.com/office/word/2010/wordml" xmlns:w15="http://schemas.microsoft.com/office/word/2012/wordml" xmlns:w16cex="http://schemas.microsoft.com/office/word/2018/wordml/cex" xmlns:w16cid="http://schemas.microsoft.com/office/word/2016/wordml/cid" xmlns:w16="http://schemas.microsoft.com/office/word/2018/wordml" xmlns:w16du="http://schemas.microsoft.com/office/word/2023/wordml/word16du" xmlns:w16sdtdh="http://schemas.microsoft.com/office/word/2020/wordml/sdtdatahash" xmlns:w16se="http://schemas.microsoft.com/office/word/2015/wordml/symex" xmlns:wpg="http://schemas.microsoft.com/office/word/2010/wordprocessingGroup" xmlns:wpi="http://schemas.microsoft.com/office/word/2010/wordprocessingInk" xmlns:wne="http://schemas.microsoft.com/office/word/2006/wordml" xmlns:wps="http://schemas.microsoft.com/office/word/2010/wordprocessingShape" mc:Ignorable="w14 w15 w16se w16cid w16 w16cex w16sdtdh w16du wp14">
+<w:footnotes xmlns:wpc="http://schemas.microsoft.com/office/word/2010/wordprocessingCanvas" xmlns:cx="http://schemas.microsoft.com/office/drawing/2014/chartex" xmlns:cx1="http://schemas.microsoft.com/office/drawing/2015/9/8/chartex" xmlns:cx2="http://schemas.microsoft.com/office/drawing/2015/10/21/chartex" xmlns:cx3="http://schemas.microsoft.com/office/drawing/2016/5/9/chartex" xmlns:cx4="http://schemas.microsoft.com/office/drawing/2016/5/10/chartex" xmlns:cx5="http://schemas.microsoft.com/office/drawing/2016/5/11/chartex" xmlns:cx6="http://schemas.microsoft.com/office/drawing/2016/5/12/chartex" xmlns:cx7="http://schemas.microsoft.com/office/drawing/2016/5/13/chartex" xmlns:cx8="http://schemas.microsoft.com/office/drawing/2016/5/14/chartex" xmlns:mc="http://schemas.openxmlformats.org/markup-compatibility/2006" xmlns:aink="http://schemas.microsoft.com/office/drawing/2016/ink" xmlns:am3d="http://schemas.microsoft.com/office/drawing/2017/model3d" xmlns:o="urn:schemas-microsoft-com:office:office" xmlns:r="http://schemas.openxmlformats.org/officeDocument/2006/relationships" xmlns:m="http://schemas.openxmlformats.org/officeDocument/2006/math" xmlns:v="urn:schemas-microsoft-com:vml" xmlns:wp14="http://schemas.microsoft.com/office/word/2010/wordprocessingDrawing" xmlns:wp="http://schemas.openxmlformats.org/drawingml/2006/wordprocessingDrawing" xmlns:w10="urn:schemas-microsoft-com:office:word" xmlns:w="http://schemas.openxmlformats.org/wordprocessingml/2006/main" xmlns:w14="http://schemas.microsoft.com/office/word/2010/wordml" xmlns:w15="http://schemas.microsoft.com/office/word/2012/wordml" xmlns:w16cex="http://schemas.microsoft.com/office/word/2018/wordml/cex" xmlns:w16cid="http://schemas.microsoft.com/office/word/2016/wordml/cid" xmlns:w16="http://schemas.microsoft.com/office/word/2018/wordml" xmlns:w16sdtdh="http://schemas.microsoft.com/office/word/2020/wordml/sdtdatahash" xmlns:w16se="http://schemas.microsoft.com/office/word/2015/wordml/symex" xmlns:wpg="http://schemas.microsoft.com/office/word/2010/wordprocessingGroup" xmlns:wpi="http://schemas.microsoft.com/office/word/2010/wordprocessingInk" xmlns:wne="http://schemas.microsoft.com/office/word/2006/wordml" xmlns:wps="http://schemas.microsoft.com/office/word/2010/wordprocessingShape" mc:Ignorable="w14 w15 w16se w16cid w16 w16cex w16sdtdh wp14">
   <w:footnote w:type="separator" w:id="-1">
     <w:p>
       <w:pPr>
@@ -721,7 +728,7 @@
 </file>
 
 <file path=word/header1.xml><?xml version="1.0" encoding="utf-8"?>
-<w:hdr xmlns:wpc="http://schemas.microsoft.com/office/word/2010/wordprocessingCanvas" xmlns:cx="http://schemas.microsoft.com/office/drawing/2014/chartex" xmlns:cx1="http://schemas.microsoft.com/office/drawing/2015/9/8/chartex" xmlns:cx2="http://schemas.microsoft.com/office/drawing/2015/10/21/chartex" xmlns:cx3="http://schemas.microsoft.com/office/drawing/2016/5/9/chartex" xmlns:cx4="http://schemas.microsoft.com/office/drawing/2016/5/10/chartex" xmlns:cx5="http://schemas.microsoft.com/office/drawing/2016/5/11/chartex" xmlns:cx6="http://schemas.microsoft.com/office/drawing/2016/5/12/chartex" xmlns:cx7="http://schemas.microsoft.com/office/drawing/2016/5/13/chartex" xmlns:cx8="http://schemas.microsoft.com/office/drawing/2016/5/14/chartex" xmlns:mc="http://schemas.openxmlformats.org/markup-compatibility/2006" xmlns:aink="http://schemas.microsoft.com/office/drawing/2016/ink" xmlns:am3d="http://schemas.microsoft.com/office/drawing/2017/model3d" xmlns:o="urn:schemas-microsoft-com:office:office" xmlns:oel="http://schemas.microsoft.com/office/2019/extlst" xmlns:r="http://schemas.openxmlformats.org/officeDocument/2006/relationships" xmlns:m="http://schemas.openxmlformats.org/officeDocument/2006/math" xmlns:v="urn:schemas-microsoft-com:vml" xmlns:wp14="http://schemas.microsoft.com/office/word/2010/wordprocessingDrawing" xmlns:wp="http://schemas.openxmlformats.org/drawingml/2006/wordprocessingDrawing" xmlns:w10="urn:schemas-microsoft-com:office:word" xmlns:w="http://schemas.openxmlformats.org/wordprocessingml/2006/main" xmlns:w14="http://schemas.microsoft.com/office/word/2010/wordml" xmlns:w15="http://schemas.microsoft.com/office/word/2012/wordml" xmlns:w16cex="http://schemas.microsoft.com/office/word/2018/wordml/cex" xmlns:w16cid="http://schemas.microsoft.com/office/word/2016/wordml/cid" xmlns:w16="http://schemas.microsoft.com/office/word/2018/wordml" xmlns:w16du="http://schemas.microsoft.com/office/word/2023/wordml/word16du" xmlns:w16sdtdh="http://schemas.microsoft.com/office/word/2020/wordml/sdtdatahash" xmlns:w16se="http://schemas.microsoft.com/office/word/2015/wordml/symex" xmlns:wpg="http://schemas.microsoft.com/office/word/2010/wordprocessingGroup" xmlns:wpi="http://schemas.microsoft.com/office/word/2010/wordprocessingInk" xmlns:wne="http://schemas.microsoft.com/office/word/2006/wordml" xmlns:wps="http://schemas.microsoft.com/office/word/2010/wordprocessingShape" mc:Ignorable="w14 w15 w16se w16cid w16 w16cex w16sdtdh w16du wp14">
+<w:hdr xmlns:wpc="http://schemas.microsoft.com/office/word/2010/wordprocessingCanvas" xmlns:cx="http://schemas.microsoft.com/office/drawing/2014/chartex" xmlns:cx1="http://schemas.microsoft.com/office/drawing/2015/9/8/chartex" xmlns:cx2="http://schemas.microsoft.com/office/drawing/2015/10/21/chartex" xmlns:cx3="http://schemas.microsoft.com/office/drawing/2016/5/9/chartex" xmlns:cx4="http://schemas.microsoft.com/office/drawing/2016/5/10/chartex" xmlns:cx5="http://schemas.microsoft.com/office/drawing/2016/5/11/chartex" xmlns:cx6="http://schemas.microsoft.com/office/drawing/2016/5/12/chartex" xmlns:cx7="http://schemas.microsoft.com/office/drawing/2016/5/13/chartex" xmlns:cx8="http://schemas.microsoft.com/office/drawing/2016/5/14/chartex" xmlns:mc="http://schemas.openxmlformats.org/markup-compatibility/2006" xmlns:aink="http://schemas.microsoft.com/office/drawing/2016/ink" xmlns:am3d="http://schemas.microsoft.com/office/drawing/2017/model3d" xmlns:o="urn:schemas-microsoft-com:office:office" xmlns:r="http://schemas.openxmlformats.org/officeDocument/2006/relationships" xmlns:m="http://schemas.openxmlformats.org/officeDocument/2006/math" xmlns:v="urn:schemas-microsoft-com:vml" xmlns:wp14="http://schemas.microsoft.com/office/word/2010/wordprocessingDrawing" xmlns:wp="http://schemas.openxmlformats.org/drawingml/2006/wordprocessingDrawing" xmlns:w10="urn:schemas-microsoft-com:office:word" xmlns:w="http://schemas.openxmlformats.org/wordprocessingml/2006/main" xmlns:w14="http://schemas.microsoft.com/office/word/2010/wordml" xmlns:w15="http://schemas.microsoft.com/office/word/2012/wordml" xmlns:w16cex="http://schemas.microsoft.com/office/word/2018/wordml/cex" xmlns:w16cid="http://schemas.microsoft.com/office/word/2016/wordml/cid" xmlns:w16="http://schemas.microsoft.com/office/word/2018/wordml" xmlns:w16sdtdh="http://schemas.microsoft.com/office/word/2020/wordml/sdtdatahash" xmlns:w16se="http://schemas.microsoft.com/office/word/2015/wordml/symex" xmlns:wpg="http://schemas.microsoft.com/office/word/2010/wordprocessingGroup" xmlns:wpi="http://schemas.microsoft.com/office/word/2010/wordprocessingInk" xmlns:wne="http://schemas.microsoft.com/office/word/2006/wordml" xmlns:wps="http://schemas.microsoft.com/office/word/2010/wordprocessingShape" mc:Ignorable="w14 w15 w16se w16cid w16 w16cex w16sdtdh wp14">
   <w:p>
     <w:pPr>
       <w:pStyle w:val="Encabezado"/>
@@ -750,7 +757,7 @@
           <v:path o:extrusionok="f" gradientshapeok="t" o:connecttype="rect"/>
           <o:lock v:ext="edit" aspectratio="t"/>
         </v:shapetype>
-        <v:shape id="WordPictureWatermark16031438" o:spid="_x0000_s1026" type="#_x0000_t75" style="position:absolute;margin-left:0;margin-top:0;width:425.05pt;height:119.5pt;z-index:-251657216;mso-position-horizontal:center;mso-position-horizontal-relative:margin;mso-position-vertical:center;mso-position-vertical-relative:margin" o:allowincell="f">
+        <v:shape id="WordPictureWatermark16031438" o:spid="_x0000_s2050" type="#_x0000_t75" style="position:absolute;margin-left:0;margin-top:0;width:425.05pt;height:119.5pt;z-index:-251657216;mso-position-horizontal:center;mso-position-horizontal-relative:margin;mso-position-vertical:center;mso-position-vertical-relative:margin" o:allowincell="f">
           <v:imagedata r:id="rId1" o:title="Imagen1" gain="19661f" blacklevel="22938f"/>
           <w10:wrap anchorx="margin" anchory="margin"/>
         </v:shape>
@@ -761,7 +768,7 @@
 </file>
 
 <file path=word/header2.xml><?xml version="1.0" encoding="utf-8"?>
-<w:hdr xmlns:wpc="http://schemas.microsoft.com/office/word/2010/wordprocessingCanvas" xmlns:cx="http://schemas.microsoft.com/office/drawing/2014/chartex" xmlns:cx1="http://schemas.microsoft.com/office/drawing/2015/9/8/chartex" xmlns:cx2="http://schemas.microsoft.com/office/drawing/2015/10/21/chartex" xmlns:cx3="http://schemas.microsoft.com/office/drawing/2016/5/9/chartex" xmlns:cx4="http://schemas.microsoft.com/office/drawing/2016/5/10/chartex" xmlns:cx5="http://schemas.microsoft.com/office/drawing/2016/5/11/chartex" xmlns:cx6="http://schemas.microsoft.com/office/drawing/2016/5/12/chartex" xmlns:cx7="http://schemas.microsoft.com/office/drawing/2016/5/13/chartex" xmlns:cx8="http://schemas.microsoft.com/office/drawing/2016/5/14/chartex" xmlns:mc="http://schemas.openxmlformats.org/markup-compatibility/2006" xmlns:aink="http://schemas.microsoft.com/office/drawing/2016/ink" xmlns:am3d="http://schemas.microsoft.com/office/drawing/2017/model3d" xmlns:o="urn:schemas-microsoft-com:office:office" xmlns:oel="http://schemas.microsoft.com/office/2019/extlst" xmlns:r="http://schemas.openxmlformats.org/officeDocument/2006/relationships" xmlns:m="http://schemas.openxmlformats.org/officeDocument/2006/math" xmlns:v="urn:schemas-microsoft-com:vml" xmlns:wp14="http://schemas.microsoft.com/office/word/2010/wordprocessingDrawing" xmlns:wp="http://schemas.openxmlformats.org/drawingml/2006/wordprocessingDrawing" xmlns:w10="urn:schemas-microsoft-com:office:word" xmlns:w="http://schemas.openxmlformats.org/wordprocessingml/2006/main" xmlns:w14="http://schemas.microsoft.com/office/word/2010/wordml" xmlns:w15="http://schemas.microsoft.com/office/word/2012/wordml" xmlns:w16cex="http://schemas.microsoft.com/office/word/2018/wordml/cex" xmlns:w16cid="http://schemas.microsoft.com/office/word/2016/wordml/cid" xmlns:w16="http://schemas.microsoft.com/office/word/2018/wordml" xmlns:w16du="http://schemas.microsoft.com/office/word/2023/wordml/word16du" xmlns:w16sdtdh="http://schemas.microsoft.com/office/word/2020/wordml/sdtdatahash" xmlns:w16se="http://schemas.microsoft.com/office/word/2015/wordml/symex" xmlns:wpg="http://schemas.microsoft.com/office/word/2010/wordprocessingGroup" xmlns:wpi="http://schemas.microsoft.com/office/word/2010/wordprocessingInk" xmlns:wne="http://schemas.microsoft.com/office/word/2006/wordml" xmlns:wps="http://schemas.microsoft.com/office/word/2010/wordprocessingShape" mc:Ignorable="w14 w15 w16se w16cid w16 w16cex w16sdtdh w16du wp14">
+<w:hdr xmlns:wpc="http://schemas.microsoft.com/office/word/2010/wordprocessingCanvas" xmlns:cx="http://schemas.microsoft.com/office/drawing/2014/chartex" xmlns:cx1="http://schemas.microsoft.com/office/drawing/2015/9/8/chartex" xmlns:cx2="http://schemas.microsoft.com/office/drawing/2015/10/21/chartex" xmlns:cx3="http://schemas.microsoft.com/office/drawing/2016/5/9/chartex" xmlns:cx4="http://schemas.microsoft.com/office/drawing/2016/5/10/chartex" xmlns:cx5="http://schemas.microsoft.com/office/drawing/2016/5/11/chartex" xmlns:cx6="http://schemas.microsoft.com/office/drawing/2016/5/12/chartex" xmlns:cx7="http://schemas.microsoft.com/office/drawing/2016/5/13/chartex" xmlns:cx8="http://schemas.microsoft.com/office/drawing/2016/5/14/chartex" xmlns:mc="http://schemas.openxmlformats.org/markup-compatibility/2006" xmlns:aink="http://schemas.microsoft.com/office/drawing/2016/ink" xmlns:am3d="http://schemas.microsoft.com/office/drawing/2017/model3d" xmlns:o="urn:schemas-microsoft-com:office:office" xmlns:r="http://schemas.openxmlformats.org/officeDocument/2006/relationships" xmlns:m="http://schemas.openxmlformats.org/officeDocument/2006/math" xmlns:v="urn:schemas-microsoft-com:vml" xmlns:wp14="http://schemas.microsoft.com/office/word/2010/wordprocessingDrawing" xmlns:wp="http://schemas.openxmlformats.org/drawingml/2006/wordprocessingDrawing" xmlns:w10="urn:schemas-microsoft-com:office:word" xmlns:w="http://schemas.openxmlformats.org/wordprocessingml/2006/main" xmlns:w14="http://schemas.microsoft.com/office/word/2010/wordml" xmlns:w15="http://schemas.microsoft.com/office/word/2012/wordml" xmlns:w16cex="http://schemas.microsoft.com/office/word/2018/wordml/cex" xmlns:w16cid="http://schemas.microsoft.com/office/word/2016/wordml/cid" xmlns:w16="http://schemas.microsoft.com/office/word/2018/wordml" xmlns:w16sdtdh="http://schemas.microsoft.com/office/word/2020/wordml/sdtdatahash" xmlns:w16se="http://schemas.microsoft.com/office/word/2015/wordml/symex" xmlns:wpg="http://schemas.microsoft.com/office/word/2010/wordprocessingGroup" xmlns:wpi="http://schemas.microsoft.com/office/word/2010/wordprocessingInk" xmlns:wne="http://schemas.microsoft.com/office/word/2006/wordml" xmlns:wps="http://schemas.microsoft.com/office/word/2010/wordprocessingShape" mc:Ignorable="w14 w15 w16se w16cid w16 w16cex w16sdtdh wp14">
   <w:p>
     <w:pPr>
       <w:pStyle w:val="Encabezado"/>
@@ -790,7 +797,7 @@
           <v:path o:extrusionok="f" gradientshapeok="t" o:connecttype="rect"/>
           <o:lock v:ext="edit" aspectratio="t"/>
         </v:shapetype>
-        <v:shape id="WordPictureWatermark16031439" o:spid="_x0000_s1027" type="#_x0000_t75" style="position:absolute;margin-left:0;margin-top:0;width:425.05pt;height:119.5pt;z-index:-251656192;mso-position-horizontal:center;mso-position-horizontal-relative:margin;mso-position-vertical:center;mso-position-vertical-relative:margin" o:allowincell="f">
+        <v:shape id="WordPictureWatermark16031439" o:spid="_x0000_s2051" type="#_x0000_t75" style="position:absolute;margin-left:0;margin-top:0;width:425.05pt;height:119.5pt;z-index:-251656192;mso-position-horizontal:center;mso-position-horizontal-relative:margin;mso-position-vertical:center;mso-position-vertical-relative:margin" o:allowincell="f">
           <v:imagedata r:id="rId1" o:title="Imagen1" gain="19661f" blacklevel="22938f"/>
           <w10:wrap anchorx="margin" anchory="margin"/>
         </v:shape>
@@ -801,7 +808,7 @@
 </file>
 
 <file path=word/header3.xml><?xml version="1.0" encoding="utf-8"?>
-<w:hdr xmlns:wpc="http://schemas.microsoft.com/office/word/2010/wordprocessingCanvas" xmlns:cx="http://schemas.microsoft.com/office/drawing/2014/chartex" xmlns:cx1="http://schemas.microsoft.com/office/drawing/2015/9/8/chartex" xmlns:cx2="http://schemas.microsoft.com/office/drawing/2015/10/21/chartex" xmlns:cx3="http://schemas.microsoft.com/office/drawing/2016/5/9/chartex" xmlns:cx4="http://schemas.microsoft.com/office/drawing/2016/5/10/chartex" xmlns:cx5="http://schemas.microsoft.com/office/drawing/2016/5/11/chartex" xmlns:cx6="http://schemas.microsoft.com/office/drawing/2016/5/12/chartex" xmlns:cx7="http://schemas.microsoft.com/office/drawing/2016/5/13/chartex" xmlns:cx8="http://schemas.microsoft.com/office/drawing/2016/5/14/chartex" xmlns:mc="http://schemas.openxmlformats.org/markup-compatibility/2006" xmlns:aink="http://schemas.microsoft.com/office/drawing/2016/ink" xmlns:am3d="http://schemas.microsoft.com/office/drawing/2017/model3d" xmlns:o="urn:schemas-microsoft-com:office:office" xmlns:oel="http://schemas.microsoft.com/office/2019/extlst" xmlns:r="http://schemas.openxmlformats.org/officeDocument/2006/relationships" xmlns:m="http://schemas.openxmlformats.org/officeDocument/2006/math" xmlns:v="urn:schemas-microsoft-com:vml" xmlns:wp14="http://schemas.microsoft.com/office/word/2010/wordprocessingDrawing" xmlns:wp="http://schemas.openxmlformats.org/drawingml/2006/wordprocessingDrawing" xmlns:w10="urn:schemas-microsoft-com:office:word" xmlns:w="http://schemas.openxmlformats.org/wordprocessingml/2006/main" xmlns:w14="http://schemas.microsoft.com/office/word/2010/wordml" xmlns:w15="http://schemas.microsoft.com/office/word/2012/wordml" xmlns:w16cex="http://schemas.microsoft.com/office/word/2018/wordml/cex" xmlns:w16cid="http://schemas.microsoft.com/office/word/2016/wordml/cid" xmlns:w16="http://schemas.microsoft.com/office/word/2018/wordml" xmlns:w16du="http://schemas.microsoft.com/office/word/2023/wordml/word16du" xmlns:w16sdtdh="http://schemas.microsoft.com/office/word/2020/wordml/sdtdatahash" xmlns:w16se="http://schemas.microsoft.com/office/word/2015/wordml/symex" xmlns:wpg="http://schemas.microsoft.com/office/word/2010/wordprocessingGroup" xmlns:wpi="http://schemas.microsoft.com/office/word/2010/wordprocessingInk" xmlns:wne="http://schemas.microsoft.com/office/word/2006/wordml" xmlns:wps="http://schemas.microsoft.com/office/word/2010/wordprocessingShape" mc:Ignorable="w14 w15 w16se w16cid w16 w16cex w16sdtdh w16du wp14">
+<w:hdr xmlns:wpc="http://schemas.microsoft.com/office/word/2010/wordprocessingCanvas" xmlns:cx="http://schemas.microsoft.com/office/drawing/2014/chartex" xmlns:cx1="http://schemas.microsoft.com/office/drawing/2015/9/8/chartex" xmlns:cx2="http://schemas.microsoft.com/office/drawing/2015/10/21/chartex" xmlns:cx3="http://schemas.microsoft.com/office/drawing/2016/5/9/chartex" xmlns:cx4="http://schemas.microsoft.com/office/drawing/2016/5/10/chartex" xmlns:cx5="http://schemas.microsoft.com/office/drawing/2016/5/11/chartex" xmlns:cx6="http://schemas.microsoft.com/office/drawing/2016/5/12/chartex" xmlns:cx7="http://schemas.microsoft.com/office/drawing/2016/5/13/chartex" xmlns:cx8="http://schemas.microsoft.com/office/drawing/2016/5/14/chartex" xmlns:mc="http://schemas.openxmlformats.org/markup-compatibility/2006" xmlns:aink="http://schemas.microsoft.com/office/drawing/2016/ink" xmlns:am3d="http://schemas.microsoft.com/office/drawing/2017/model3d" xmlns:o="urn:schemas-microsoft-com:office:office" xmlns:r="http://schemas.openxmlformats.org/officeDocument/2006/relationships" xmlns:m="http://schemas.openxmlformats.org/officeDocument/2006/math" xmlns:v="urn:schemas-microsoft-com:vml" xmlns:wp14="http://schemas.microsoft.com/office/word/2010/wordprocessingDrawing" xmlns:wp="http://schemas.openxmlformats.org/drawingml/2006/wordprocessingDrawing" xmlns:w10="urn:schemas-microsoft-com:office:word" xmlns:w="http://schemas.openxmlformats.org/wordprocessingml/2006/main" xmlns:w14="http://schemas.microsoft.com/office/word/2010/wordml" xmlns:w15="http://schemas.microsoft.com/office/word/2012/wordml" xmlns:w16cex="http://schemas.microsoft.com/office/word/2018/wordml/cex" xmlns:w16cid="http://schemas.microsoft.com/office/word/2016/wordml/cid" xmlns:w16="http://schemas.microsoft.com/office/word/2018/wordml" xmlns:w16sdtdh="http://schemas.microsoft.com/office/word/2020/wordml/sdtdatahash" xmlns:w16se="http://schemas.microsoft.com/office/word/2015/wordml/symex" xmlns:wpg="http://schemas.microsoft.com/office/word/2010/wordprocessingGroup" xmlns:wpi="http://schemas.microsoft.com/office/word/2010/wordprocessingInk" xmlns:wne="http://schemas.microsoft.com/office/word/2006/wordml" xmlns:wps="http://schemas.microsoft.com/office/word/2010/wordprocessingShape" mc:Ignorable="w14 w15 w16se w16cid w16 w16cex w16sdtdh wp14">
   <w:p>
     <w:pPr>
       <w:pStyle w:val="Encabezado"/>
@@ -830,7 +837,7 @@
           <v:path o:extrusionok="f" gradientshapeok="t" o:connecttype="rect"/>
           <o:lock v:ext="edit" aspectratio="t"/>
         </v:shapetype>
-        <v:shape id="WordPictureWatermark16031437" o:spid="_x0000_s1025" type="#_x0000_t75" style="position:absolute;margin-left:0;margin-top:0;width:425.05pt;height:119.5pt;z-index:-251658240;mso-position-horizontal:center;mso-position-horizontal-relative:margin;mso-position-vertical:center;mso-position-vertical-relative:margin" o:allowincell="f">
+        <v:shape id="WordPictureWatermark16031437" o:spid="_x0000_s2049" type="#_x0000_t75" style="position:absolute;margin-left:0;margin-top:0;width:425.05pt;height:119.5pt;z-index:-251658240;mso-position-horizontal:center;mso-position-horizontal-relative:margin;mso-position-vertical:center;mso-position-vertical-relative:margin" o:allowincell="f">
           <v:imagedata r:id="rId1" o:title="Imagen1" gain="19661f" blacklevel="22938f"/>
           <w10:wrap anchorx="margin" anchory="margin"/>
         </v:shape>
@@ -841,7 +848,7 @@
 </file>
 
 <file path=word/styles.xml><?xml version="1.0" encoding="utf-8"?>
-<w:styles xmlns:mc="http://schemas.openxmlformats.org/markup-compatibility/2006" xmlns:r="http://schemas.openxmlformats.org/officeDocument/2006/relationships" xmlns:w="http://schemas.openxmlformats.org/wordprocessingml/2006/main" xmlns:w14="http://schemas.microsoft.com/office/word/2010/wordml" xmlns:w15="http://schemas.microsoft.com/office/word/2012/wordml" xmlns:w16cex="http://schemas.microsoft.com/office/word/2018/wordml/cex" xmlns:w16cid="http://schemas.microsoft.com/office/word/2016/wordml/cid" xmlns:w16="http://schemas.microsoft.com/office/word/2018/wordml" xmlns:w16du="http://schemas.microsoft.com/office/word/2023/wordml/word16du" xmlns:w16sdtdh="http://schemas.microsoft.com/office/word/2020/wordml/sdtdatahash" xmlns:w16se="http://schemas.microsoft.com/office/word/2015/wordml/symex" mc:Ignorable="w14 w15 w16se w16cid w16 w16cex w16sdtdh w16du">
+<w:styles xmlns:mc="http://schemas.openxmlformats.org/markup-compatibility/2006" xmlns:r="http://schemas.openxmlformats.org/officeDocument/2006/relationships" xmlns:w="http://schemas.openxmlformats.org/wordprocessingml/2006/main" xmlns:w14="http://schemas.microsoft.com/office/word/2010/wordml" xmlns:w15="http://schemas.microsoft.com/office/word/2012/wordml" xmlns:w16cex="http://schemas.microsoft.com/office/word/2018/wordml/cex" xmlns:w16cid="http://schemas.microsoft.com/office/word/2016/wordml/cid" xmlns:w16="http://schemas.microsoft.com/office/word/2018/wordml" xmlns:w16sdtdh="http://schemas.microsoft.com/office/word/2020/wordml/sdtdatahash" xmlns:w16se="http://schemas.microsoft.com/office/word/2015/wordml/symex" mc:Ignorable="w14 w15 w16se w16cid w16 w16cex w16sdtdh">
   <w:docDefaults>
     <w:rPrDefault>
       <w:rPr>

</xml_diff>

<commit_message>
color en certificado de venta
</commit_message>
<xml_diff>
--- a/media/cert_bikeup.docx
+++ b/media/cert_bikeup.docx
@@ -1,6 +1,6 @@
 
 <file path=word/document.xml><?xml version="1.0" encoding="utf-8"?>
-<w:document xmlns:wpc="http://schemas.microsoft.com/office/word/2010/wordprocessingCanvas" xmlns:cx="http://schemas.microsoft.com/office/drawing/2014/chartex" xmlns:cx1="http://schemas.microsoft.com/office/drawing/2015/9/8/chartex" xmlns:cx2="http://schemas.microsoft.com/office/drawing/2015/10/21/chartex" xmlns:cx3="http://schemas.microsoft.com/office/drawing/2016/5/9/chartex" xmlns:cx4="http://schemas.microsoft.com/office/drawing/2016/5/10/chartex" xmlns:cx5="http://schemas.microsoft.com/office/drawing/2016/5/11/chartex" xmlns:cx6="http://schemas.microsoft.com/office/drawing/2016/5/12/chartex" xmlns:cx7="http://schemas.microsoft.com/office/drawing/2016/5/13/chartex" xmlns:cx8="http://schemas.microsoft.com/office/drawing/2016/5/14/chartex" xmlns:mc="http://schemas.openxmlformats.org/markup-compatibility/2006" xmlns:aink="http://schemas.microsoft.com/office/drawing/2016/ink" xmlns:am3d="http://schemas.microsoft.com/office/drawing/2017/model3d" xmlns:o="urn:schemas-microsoft-com:office:office" xmlns:r="http://schemas.openxmlformats.org/officeDocument/2006/relationships" xmlns:m="http://schemas.openxmlformats.org/officeDocument/2006/math" xmlns:v="urn:schemas-microsoft-com:vml" xmlns:wp14="http://schemas.microsoft.com/office/word/2010/wordprocessingDrawing" xmlns:wp="http://schemas.openxmlformats.org/drawingml/2006/wordprocessingDrawing" xmlns:w10="urn:schemas-microsoft-com:office:word" xmlns:w="http://schemas.openxmlformats.org/wordprocessingml/2006/main" xmlns:w14="http://schemas.microsoft.com/office/word/2010/wordml" xmlns:w15="http://schemas.microsoft.com/office/word/2012/wordml" xmlns:w16cex="http://schemas.microsoft.com/office/word/2018/wordml/cex" xmlns:w16cid="http://schemas.microsoft.com/office/word/2016/wordml/cid" xmlns:w16="http://schemas.microsoft.com/office/word/2018/wordml" xmlns:w16sdtdh="http://schemas.microsoft.com/office/word/2020/wordml/sdtdatahash" xmlns:w16se="http://schemas.microsoft.com/office/word/2015/wordml/symex" xmlns:wpg="http://schemas.microsoft.com/office/word/2010/wordprocessingGroup" xmlns:wpi="http://schemas.microsoft.com/office/word/2010/wordprocessingInk" xmlns:wne="http://schemas.microsoft.com/office/word/2006/wordml" xmlns:wps="http://schemas.microsoft.com/office/word/2010/wordprocessingShape" mc:Ignorable="w14 w15 w16se w16cid w16 w16cex w16sdtdh wp14">
+<w:document xmlns:wpc="http://schemas.microsoft.com/office/word/2010/wordprocessingCanvas" xmlns:cx="http://schemas.microsoft.com/office/drawing/2014/chartex" xmlns:cx1="http://schemas.microsoft.com/office/drawing/2015/9/8/chartex" xmlns:cx2="http://schemas.microsoft.com/office/drawing/2015/10/21/chartex" xmlns:cx3="http://schemas.microsoft.com/office/drawing/2016/5/9/chartex" xmlns:cx4="http://schemas.microsoft.com/office/drawing/2016/5/10/chartex" xmlns:cx5="http://schemas.microsoft.com/office/drawing/2016/5/11/chartex" xmlns:cx6="http://schemas.microsoft.com/office/drawing/2016/5/12/chartex" xmlns:cx7="http://schemas.microsoft.com/office/drawing/2016/5/13/chartex" xmlns:cx8="http://schemas.microsoft.com/office/drawing/2016/5/14/chartex" xmlns:mc="http://schemas.openxmlformats.org/markup-compatibility/2006" xmlns:aink="http://schemas.microsoft.com/office/drawing/2016/ink" xmlns:am3d="http://schemas.microsoft.com/office/drawing/2017/model3d" xmlns:o="urn:schemas-microsoft-com:office:office" xmlns:oel="http://schemas.microsoft.com/office/2019/extlst" xmlns:r="http://schemas.openxmlformats.org/officeDocument/2006/relationships" xmlns:m="http://schemas.openxmlformats.org/officeDocument/2006/math" xmlns:v="urn:schemas-microsoft-com:vml" xmlns:wp14="http://schemas.microsoft.com/office/word/2010/wordprocessingDrawing" xmlns:wp="http://schemas.openxmlformats.org/drawingml/2006/wordprocessingDrawing" xmlns:w10="urn:schemas-microsoft-com:office:word" xmlns:w="http://schemas.openxmlformats.org/wordprocessingml/2006/main" xmlns:w14="http://schemas.microsoft.com/office/word/2010/wordml" xmlns:w15="http://schemas.microsoft.com/office/word/2012/wordml" xmlns:w16cex="http://schemas.microsoft.com/office/word/2018/wordml/cex" xmlns:w16cid="http://schemas.microsoft.com/office/word/2016/wordml/cid" xmlns:w16="http://schemas.microsoft.com/office/word/2018/wordml" xmlns:w16du="http://schemas.microsoft.com/office/word/2023/wordml/word16du" xmlns:w16sdtdh="http://schemas.microsoft.com/office/word/2020/wordml/sdtdatahash" xmlns:w16sdtfl="http://schemas.microsoft.com/office/word/2024/wordml/sdtformatlock" xmlns:w16se="http://schemas.microsoft.com/office/word/2015/wordml/symex" xmlns:wpg="http://schemas.microsoft.com/office/word/2010/wordprocessingGroup" xmlns:wpi="http://schemas.microsoft.com/office/word/2010/wordprocessingInk" xmlns:wne="http://schemas.microsoft.com/office/word/2006/wordml" xmlns:wps="http://schemas.microsoft.com/office/word/2010/wordprocessingShape" mc:Ignorable="w14 w15 w16se w16cid w16 w16cex w16sdtdh w16sdtfl w16du wp14">
   <w:body>
     <w:p>
       <w:pPr>
@@ -297,6 +297,21 @@
           <w:sz w:val="24"/>
           <w:szCs w:val="24"/>
         </w:rPr>
+        <w:t>COLOR: COLOR_MOTO</w:t>
+      </w:r>
+    </w:p>
+    <w:p>
+      <w:pPr>
+        <w:rPr>
+          <w:sz w:val="24"/>
+          <w:szCs w:val="24"/>
+        </w:rPr>
+      </w:pPr>
+      <w:r>
+        <w:rPr>
+          <w:sz w:val="24"/>
+          <w:szCs w:val="24"/>
+        </w:rPr>
         <w:t>NÚMERO DE CILINDROS:</w:t>
       </w:r>
       <w:r>
@@ -502,14 +517,6 @@
         </w:rPr>
         <w:t>MOTO_MONEDA</w:t>
       </w:r>
-    </w:p>
-    <w:p>
-      <w:pPr>
-        <w:rPr>
-          <w:sz w:val="24"/>
-          <w:szCs w:val="24"/>
-        </w:rPr>
-      </w:pPr>
     </w:p>
     <w:p>
       <w:pPr>
@@ -527,7 +534,7 @@
             <v:stroke joinstyle="miter"/>
             <v:path gradientshapeok="t" o:connecttype="rect"/>
           </v:shapetype>
-          <v:shape id="Cuadro de texto 2" o:spid="_x0000_s1026" type="#_x0000_t202" style="position:absolute;margin-left:129.45pt;margin-top:21.6pt;width:169.7pt;height:18.5pt;z-index:-251658752;visibility:visible;mso-wrap-style:square;mso-width-percent:400;mso-wrap-distance-left:9pt;mso-wrap-distance-top:3.6pt;mso-wrap-distance-right:9pt;mso-wrap-distance-bottom:3.6pt;mso-position-horizontal-relative:text;mso-position-vertical-relative:text;mso-width-percent:400;mso-width-relative:margin;mso-height-relative:margin;v-text-anchor:top" filled="f" stroked="f">
+          <v:shape id="Cuadro de texto 2" o:spid="_x0000_s2050" type="#_x0000_t202" style="position:absolute;margin-left:129.45pt;margin-top:21.6pt;width:169.7pt;height:18.5pt;z-index:-251658752;visibility:visible;mso-wrap-style:square;mso-width-percent:400;mso-wrap-distance-left:9pt;mso-wrap-distance-top:3.6pt;mso-wrap-distance-right:9pt;mso-wrap-distance-bottom:3.6pt;mso-position-horizontal-relative:text;mso-position-vertical-relative:text;mso-width-percent:400;mso-width-relative:margin;mso-height-relative:margin;v-text-anchor:top" filled="f" stroked="f">
             <v:textbox>
               <w:txbxContent>
                 <w:p>
@@ -582,7 +589,7 @@
 </file>
 
 <file path=word/endnotes.xml><?xml version="1.0" encoding="utf-8"?>
-<w:endnotes xmlns:wpc="http://schemas.microsoft.com/office/word/2010/wordprocessingCanvas" xmlns:cx="http://schemas.microsoft.com/office/drawing/2014/chartex" xmlns:cx1="http://schemas.microsoft.com/office/drawing/2015/9/8/chartex" xmlns:cx2="http://schemas.microsoft.com/office/drawing/2015/10/21/chartex" xmlns:cx3="http://schemas.microsoft.com/office/drawing/2016/5/9/chartex" xmlns:cx4="http://schemas.microsoft.com/office/drawing/2016/5/10/chartex" xmlns:cx5="http://schemas.microsoft.com/office/drawing/2016/5/11/chartex" xmlns:cx6="http://schemas.microsoft.com/office/drawing/2016/5/12/chartex" xmlns:cx7="http://schemas.microsoft.com/office/drawing/2016/5/13/chartex" xmlns:cx8="http://schemas.microsoft.com/office/drawing/2016/5/14/chartex" xmlns:mc="http://schemas.openxmlformats.org/markup-compatibility/2006" xmlns:aink="http://schemas.microsoft.com/office/drawing/2016/ink" xmlns:am3d="http://schemas.microsoft.com/office/drawing/2017/model3d" xmlns:o="urn:schemas-microsoft-com:office:office" xmlns:r="http://schemas.openxmlformats.org/officeDocument/2006/relationships" xmlns:m="http://schemas.openxmlformats.org/officeDocument/2006/math" xmlns:v="urn:schemas-microsoft-com:vml" xmlns:wp14="http://schemas.microsoft.com/office/word/2010/wordprocessingDrawing" xmlns:wp="http://schemas.openxmlformats.org/drawingml/2006/wordprocessingDrawing" xmlns:w10="urn:schemas-microsoft-com:office:word" xmlns:w="http://schemas.openxmlformats.org/wordprocessingml/2006/main" xmlns:w14="http://schemas.microsoft.com/office/word/2010/wordml" xmlns:w15="http://schemas.microsoft.com/office/word/2012/wordml" xmlns:w16cex="http://schemas.microsoft.com/office/word/2018/wordml/cex" xmlns:w16cid="http://schemas.microsoft.com/office/word/2016/wordml/cid" xmlns:w16="http://schemas.microsoft.com/office/word/2018/wordml" xmlns:w16sdtdh="http://schemas.microsoft.com/office/word/2020/wordml/sdtdatahash" xmlns:w16se="http://schemas.microsoft.com/office/word/2015/wordml/symex" xmlns:wpg="http://schemas.microsoft.com/office/word/2010/wordprocessingGroup" xmlns:wpi="http://schemas.microsoft.com/office/word/2010/wordprocessingInk" xmlns:wne="http://schemas.microsoft.com/office/word/2006/wordml" xmlns:wps="http://schemas.microsoft.com/office/word/2010/wordprocessingShape" mc:Ignorable="w14 w15 w16se w16cid w16 w16cex w16sdtdh wp14">
+<w:endnotes xmlns:wpc="http://schemas.microsoft.com/office/word/2010/wordprocessingCanvas" xmlns:cx="http://schemas.microsoft.com/office/drawing/2014/chartex" xmlns:cx1="http://schemas.microsoft.com/office/drawing/2015/9/8/chartex" xmlns:cx2="http://schemas.microsoft.com/office/drawing/2015/10/21/chartex" xmlns:cx3="http://schemas.microsoft.com/office/drawing/2016/5/9/chartex" xmlns:cx4="http://schemas.microsoft.com/office/drawing/2016/5/10/chartex" xmlns:cx5="http://schemas.microsoft.com/office/drawing/2016/5/11/chartex" xmlns:cx6="http://schemas.microsoft.com/office/drawing/2016/5/12/chartex" xmlns:cx7="http://schemas.microsoft.com/office/drawing/2016/5/13/chartex" xmlns:cx8="http://schemas.microsoft.com/office/drawing/2016/5/14/chartex" xmlns:mc="http://schemas.openxmlformats.org/markup-compatibility/2006" xmlns:aink="http://schemas.microsoft.com/office/drawing/2016/ink" xmlns:am3d="http://schemas.microsoft.com/office/drawing/2017/model3d" xmlns:o="urn:schemas-microsoft-com:office:office" xmlns:oel="http://schemas.microsoft.com/office/2019/extlst" xmlns:r="http://schemas.openxmlformats.org/officeDocument/2006/relationships" xmlns:m="http://schemas.openxmlformats.org/officeDocument/2006/math" xmlns:v="urn:schemas-microsoft-com:vml" xmlns:wp14="http://schemas.microsoft.com/office/word/2010/wordprocessingDrawing" xmlns:wp="http://schemas.openxmlformats.org/drawingml/2006/wordprocessingDrawing" xmlns:w10="urn:schemas-microsoft-com:office:word" xmlns:w="http://schemas.openxmlformats.org/wordprocessingml/2006/main" xmlns:w14="http://schemas.microsoft.com/office/word/2010/wordml" xmlns:w15="http://schemas.microsoft.com/office/word/2012/wordml" xmlns:w16cex="http://schemas.microsoft.com/office/word/2018/wordml/cex" xmlns:w16cid="http://schemas.microsoft.com/office/word/2016/wordml/cid" xmlns:w16="http://schemas.microsoft.com/office/word/2018/wordml" xmlns:w16du="http://schemas.microsoft.com/office/word/2023/wordml/word16du" xmlns:w16sdtdh="http://schemas.microsoft.com/office/word/2020/wordml/sdtdatahash" xmlns:w16sdtfl="http://schemas.microsoft.com/office/word/2024/wordml/sdtformatlock" xmlns:w16se="http://schemas.microsoft.com/office/word/2015/wordml/symex" xmlns:wpg="http://schemas.microsoft.com/office/word/2010/wordprocessingGroup" xmlns:wpi="http://schemas.microsoft.com/office/word/2010/wordprocessingInk" xmlns:wne="http://schemas.microsoft.com/office/word/2006/wordml" xmlns:wps="http://schemas.microsoft.com/office/word/2010/wordprocessingShape" mc:Ignorable="w14 w15 w16se w16cid w16 w16cex w16sdtdh w16sdtfl w16du wp14">
   <w:endnote w:type="separator" w:id="-1">
     <w:p>
       <w:pPr>
@@ -607,7 +614,7 @@
 </file>
 
 <file path=word/footer1.xml><?xml version="1.0" encoding="utf-8"?>
-<w:ftr xmlns:wpc="http://schemas.microsoft.com/office/word/2010/wordprocessingCanvas" xmlns:cx="http://schemas.microsoft.com/office/drawing/2014/chartex" xmlns:cx1="http://schemas.microsoft.com/office/drawing/2015/9/8/chartex" xmlns:cx2="http://schemas.microsoft.com/office/drawing/2015/10/21/chartex" xmlns:cx3="http://schemas.microsoft.com/office/drawing/2016/5/9/chartex" xmlns:cx4="http://schemas.microsoft.com/office/drawing/2016/5/10/chartex" xmlns:cx5="http://schemas.microsoft.com/office/drawing/2016/5/11/chartex" xmlns:cx6="http://schemas.microsoft.com/office/drawing/2016/5/12/chartex" xmlns:cx7="http://schemas.microsoft.com/office/drawing/2016/5/13/chartex" xmlns:cx8="http://schemas.microsoft.com/office/drawing/2016/5/14/chartex" xmlns:mc="http://schemas.openxmlformats.org/markup-compatibility/2006" xmlns:aink="http://schemas.microsoft.com/office/drawing/2016/ink" xmlns:am3d="http://schemas.microsoft.com/office/drawing/2017/model3d" xmlns:o="urn:schemas-microsoft-com:office:office" xmlns:r="http://schemas.openxmlformats.org/officeDocument/2006/relationships" xmlns:m="http://schemas.openxmlformats.org/officeDocument/2006/math" xmlns:v="urn:schemas-microsoft-com:vml" xmlns:wp14="http://schemas.microsoft.com/office/word/2010/wordprocessingDrawing" xmlns:wp="http://schemas.openxmlformats.org/drawingml/2006/wordprocessingDrawing" xmlns:w10="urn:schemas-microsoft-com:office:word" xmlns:w="http://schemas.openxmlformats.org/wordprocessingml/2006/main" xmlns:w14="http://schemas.microsoft.com/office/word/2010/wordml" xmlns:w15="http://schemas.microsoft.com/office/word/2012/wordml" xmlns:w16cex="http://schemas.microsoft.com/office/word/2018/wordml/cex" xmlns:w16cid="http://schemas.microsoft.com/office/word/2016/wordml/cid" xmlns:w16="http://schemas.microsoft.com/office/word/2018/wordml" xmlns:w16sdtdh="http://schemas.microsoft.com/office/word/2020/wordml/sdtdatahash" xmlns:w16se="http://schemas.microsoft.com/office/word/2015/wordml/symex" xmlns:wpg="http://schemas.microsoft.com/office/word/2010/wordprocessingGroup" xmlns:wpi="http://schemas.microsoft.com/office/word/2010/wordprocessingInk" xmlns:wne="http://schemas.microsoft.com/office/word/2006/wordml" xmlns:wps="http://schemas.microsoft.com/office/word/2010/wordprocessingShape" mc:Ignorable="w14 w15 w16se w16cid w16 w16cex w16sdtdh wp14">
+<w:ftr xmlns:wpc="http://schemas.microsoft.com/office/word/2010/wordprocessingCanvas" xmlns:cx="http://schemas.microsoft.com/office/drawing/2014/chartex" xmlns:cx1="http://schemas.microsoft.com/office/drawing/2015/9/8/chartex" xmlns:cx2="http://schemas.microsoft.com/office/drawing/2015/10/21/chartex" xmlns:cx3="http://schemas.microsoft.com/office/drawing/2016/5/9/chartex" xmlns:cx4="http://schemas.microsoft.com/office/drawing/2016/5/10/chartex" xmlns:cx5="http://schemas.microsoft.com/office/drawing/2016/5/11/chartex" xmlns:cx6="http://schemas.microsoft.com/office/drawing/2016/5/12/chartex" xmlns:cx7="http://schemas.microsoft.com/office/drawing/2016/5/13/chartex" xmlns:cx8="http://schemas.microsoft.com/office/drawing/2016/5/14/chartex" xmlns:mc="http://schemas.openxmlformats.org/markup-compatibility/2006" xmlns:aink="http://schemas.microsoft.com/office/drawing/2016/ink" xmlns:am3d="http://schemas.microsoft.com/office/drawing/2017/model3d" xmlns:o="urn:schemas-microsoft-com:office:office" xmlns:oel="http://schemas.microsoft.com/office/2019/extlst" xmlns:r="http://schemas.openxmlformats.org/officeDocument/2006/relationships" xmlns:m="http://schemas.openxmlformats.org/officeDocument/2006/math" xmlns:v="urn:schemas-microsoft-com:vml" xmlns:wp14="http://schemas.microsoft.com/office/word/2010/wordprocessingDrawing" xmlns:wp="http://schemas.openxmlformats.org/drawingml/2006/wordprocessingDrawing" xmlns:w10="urn:schemas-microsoft-com:office:word" xmlns:w="http://schemas.openxmlformats.org/wordprocessingml/2006/main" xmlns:w14="http://schemas.microsoft.com/office/word/2010/wordml" xmlns:w15="http://schemas.microsoft.com/office/word/2012/wordml" xmlns:w16cex="http://schemas.microsoft.com/office/word/2018/wordml/cex" xmlns:w16cid="http://schemas.microsoft.com/office/word/2016/wordml/cid" xmlns:w16="http://schemas.microsoft.com/office/word/2018/wordml" xmlns:w16du="http://schemas.microsoft.com/office/word/2023/wordml/word16du" xmlns:w16sdtdh="http://schemas.microsoft.com/office/word/2020/wordml/sdtdatahash" xmlns:w16sdtfl="http://schemas.microsoft.com/office/word/2024/wordml/sdtformatlock" xmlns:w16se="http://schemas.microsoft.com/office/word/2015/wordml/symex" xmlns:wpg="http://schemas.microsoft.com/office/word/2010/wordprocessingGroup" xmlns:wpi="http://schemas.microsoft.com/office/word/2010/wordprocessingInk" xmlns:wne="http://schemas.microsoft.com/office/word/2006/wordml" xmlns:wps="http://schemas.microsoft.com/office/word/2010/wordprocessingShape" mc:Ignorable="w14 w15 w16se w16cid w16 w16cex w16sdtdh w16sdtfl w16du wp14">
   <w:p>
     <w:pPr>
       <w:pStyle w:val="Piedepgina"/>
@@ -623,7 +630,6 @@
         <w:szCs w:val="24"/>
       </w:rPr>
     </w:pPr>
-    <w:proofErr w:type="spellStart"/>
     <w:r>
       <w:rPr>
         <w:b/>
@@ -631,17 +637,7 @@
         <w:sz w:val="24"/>
         <w:szCs w:val="24"/>
       </w:rPr>
-      <w:t>Multimotos</w:t>
-    </w:r>
-    <w:proofErr w:type="spellEnd"/>
-    <w:r>
-      <w:rPr>
-        <w:b/>
-        <w:bCs/>
-        <w:sz w:val="24"/>
-        <w:szCs w:val="24"/>
-      </w:rPr>
-      <w:t xml:space="preserve"> SRL</w:t>
+      <w:t>Multimotos SRL</w:t>
     </w:r>
   </w:p>
   <w:p>
@@ -661,27 +657,7 @@
         <w:sz w:val="24"/>
         <w:szCs w:val="24"/>
       </w:rPr>
-      <w:t xml:space="preserve">Comercio 1950 esq. </w:t>
-    </w:r>
-    <w:proofErr w:type="spellStart"/>
-    <w:r>
-      <w:rPr>
-        <w:b/>
-        <w:bCs/>
-        <w:sz w:val="24"/>
-        <w:szCs w:val="24"/>
-      </w:rPr>
-      <w:t>Gauna</w:t>
-    </w:r>
-    <w:proofErr w:type="spellEnd"/>
-    <w:r>
-      <w:rPr>
-        <w:b/>
-        <w:bCs/>
-        <w:sz w:val="24"/>
-        <w:szCs w:val="24"/>
-      </w:rPr>
-      <w:t>.</w:t>
+      <w:t>Comercio 1950 esq. Gauna.</w:t>
     </w:r>
   </w:p>
   <w:p>
@@ -703,7 +679,7 @@
 </file>
 
 <file path=word/footnotes.xml><?xml version="1.0" encoding="utf-8"?>
-<w:footnotes xmlns:wpc="http://schemas.microsoft.com/office/word/2010/wordprocessingCanvas" xmlns:cx="http://schemas.microsoft.com/office/drawing/2014/chartex" xmlns:cx1="http://schemas.microsoft.com/office/drawing/2015/9/8/chartex" xmlns:cx2="http://schemas.microsoft.com/office/drawing/2015/10/21/chartex" xmlns:cx3="http://schemas.microsoft.com/office/drawing/2016/5/9/chartex" xmlns:cx4="http://schemas.microsoft.com/office/drawing/2016/5/10/chartex" xmlns:cx5="http://schemas.microsoft.com/office/drawing/2016/5/11/chartex" xmlns:cx6="http://schemas.microsoft.com/office/drawing/2016/5/12/chartex" xmlns:cx7="http://schemas.microsoft.com/office/drawing/2016/5/13/chartex" xmlns:cx8="http://schemas.microsoft.com/office/drawing/2016/5/14/chartex" xmlns:mc="http://schemas.openxmlformats.org/markup-compatibility/2006" xmlns:aink="http://schemas.microsoft.com/office/drawing/2016/ink" xmlns:am3d="http://schemas.microsoft.com/office/drawing/2017/model3d" xmlns:o="urn:schemas-microsoft-com:office:office" xmlns:r="http://schemas.openxmlformats.org/officeDocument/2006/relationships" xmlns:m="http://schemas.openxmlformats.org/officeDocument/2006/math" xmlns:v="urn:schemas-microsoft-com:vml" xmlns:wp14="http://schemas.microsoft.com/office/word/2010/wordprocessingDrawing" xmlns:wp="http://schemas.openxmlformats.org/drawingml/2006/wordprocessingDrawing" xmlns:w10="urn:schemas-microsoft-com:office:word" xmlns:w="http://schemas.openxmlformats.org/wordprocessingml/2006/main" xmlns:w14="http://schemas.microsoft.com/office/word/2010/wordml" xmlns:w15="http://schemas.microsoft.com/office/word/2012/wordml" xmlns:w16cex="http://schemas.microsoft.com/office/word/2018/wordml/cex" xmlns:w16cid="http://schemas.microsoft.com/office/word/2016/wordml/cid" xmlns:w16="http://schemas.microsoft.com/office/word/2018/wordml" xmlns:w16sdtdh="http://schemas.microsoft.com/office/word/2020/wordml/sdtdatahash" xmlns:w16se="http://schemas.microsoft.com/office/word/2015/wordml/symex" xmlns:wpg="http://schemas.microsoft.com/office/word/2010/wordprocessingGroup" xmlns:wpi="http://schemas.microsoft.com/office/word/2010/wordprocessingInk" xmlns:wne="http://schemas.microsoft.com/office/word/2006/wordml" xmlns:wps="http://schemas.microsoft.com/office/word/2010/wordprocessingShape" mc:Ignorable="w14 w15 w16se w16cid w16 w16cex w16sdtdh wp14">
+<w:footnotes xmlns:wpc="http://schemas.microsoft.com/office/word/2010/wordprocessingCanvas" xmlns:cx="http://schemas.microsoft.com/office/drawing/2014/chartex" xmlns:cx1="http://schemas.microsoft.com/office/drawing/2015/9/8/chartex" xmlns:cx2="http://schemas.microsoft.com/office/drawing/2015/10/21/chartex" xmlns:cx3="http://schemas.microsoft.com/office/drawing/2016/5/9/chartex" xmlns:cx4="http://schemas.microsoft.com/office/drawing/2016/5/10/chartex" xmlns:cx5="http://schemas.microsoft.com/office/drawing/2016/5/11/chartex" xmlns:cx6="http://schemas.microsoft.com/office/drawing/2016/5/12/chartex" xmlns:cx7="http://schemas.microsoft.com/office/drawing/2016/5/13/chartex" xmlns:cx8="http://schemas.microsoft.com/office/drawing/2016/5/14/chartex" xmlns:mc="http://schemas.openxmlformats.org/markup-compatibility/2006" xmlns:aink="http://schemas.microsoft.com/office/drawing/2016/ink" xmlns:am3d="http://schemas.microsoft.com/office/drawing/2017/model3d" xmlns:o="urn:schemas-microsoft-com:office:office" xmlns:oel="http://schemas.microsoft.com/office/2019/extlst" xmlns:r="http://schemas.openxmlformats.org/officeDocument/2006/relationships" xmlns:m="http://schemas.openxmlformats.org/officeDocument/2006/math" xmlns:v="urn:schemas-microsoft-com:vml" xmlns:wp14="http://schemas.microsoft.com/office/word/2010/wordprocessingDrawing" xmlns:wp="http://schemas.openxmlformats.org/drawingml/2006/wordprocessingDrawing" xmlns:w10="urn:schemas-microsoft-com:office:word" xmlns:w="http://schemas.openxmlformats.org/wordprocessingml/2006/main" xmlns:w14="http://schemas.microsoft.com/office/word/2010/wordml" xmlns:w15="http://schemas.microsoft.com/office/word/2012/wordml" xmlns:w16cex="http://schemas.microsoft.com/office/word/2018/wordml/cex" xmlns:w16cid="http://schemas.microsoft.com/office/word/2016/wordml/cid" xmlns:w16="http://schemas.microsoft.com/office/word/2018/wordml" xmlns:w16du="http://schemas.microsoft.com/office/word/2023/wordml/word16du" xmlns:w16sdtdh="http://schemas.microsoft.com/office/word/2020/wordml/sdtdatahash" xmlns:w16sdtfl="http://schemas.microsoft.com/office/word/2024/wordml/sdtformatlock" xmlns:w16se="http://schemas.microsoft.com/office/word/2015/wordml/symex" xmlns:wpg="http://schemas.microsoft.com/office/word/2010/wordprocessingGroup" xmlns:wpi="http://schemas.microsoft.com/office/word/2010/wordprocessingInk" xmlns:wne="http://schemas.microsoft.com/office/word/2006/wordml" xmlns:wps="http://schemas.microsoft.com/office/word/2010/wordprocessingShape" mc:Ignorable="w14 w15 w16se w16cid w16 w16cex w16sdtdh w16sdtfl w16du wp14">
   <w:footnote w:type="separator" w:id="-1">
     <w:p>
       <w:pPr>
@@ -728,7 +704,7 @@
 </file>
 
 <file path=word/header1.xml><?xml version="1.0" encoding="utf-8"?>
-<w:hdr xmlns:wpc="http://schemas.microsoft.com/office/word/2010/wordprocessingCanvas" xmlns:cx="http://schemas.microsoft.com/office/drawing/2014/chartex" xmlns:cx1="http://schemas.microsoft.com/office/drawing/2015/9/8/chartex" xmlns:cx2="http://schemas.microsoft.com/office/drawing/2015/10/21/chartex" xmlns:cx3="http://schemas.microsoft.com/office/drawing/2016/5/9/chartex" xmlns:cx4="http://schemas.microsoft.com/office/drawing/2016/5/10/chartex" xmlns:cx5="http://schemas.microsoft.com/office/drawing/2016/5/11/chartex" xmlns:cx6="http://schemas.microsoft.com/office/drawing/2016/5/12/chartex" xmlns:cx7="http://schemas.microsoft.com/office/drawing/2016/5/13/chartex" xmlns:cx8="http://schemas.microsoft.com/office/drawing/2016/5/14/chartex" xmlns:mc="http://schemas.openxmlformats.org/markup-compatibility/2006" xmlns:aink="http://schemas.microsoft.com/office/drawing/2016/ink" xmlns:am3d="http://schemas.microsoft.com/office/drawing/2017/model3d" xmlns:o="urn:schemas-microsoft-com:office:office" xmlns:r="http://schemas.openxmlformats.org/officeDocument/2006/relationships" xmlns:m="http://schemas.openxmlformats.org/officeDocument/2006/math" xmlns:v="urn:schemas-microsoft-com:vml" xmlns:wp14="http://schemas.microsoft.com/office/word/2010/wordprocessingDrawing" xmlns:wp="http://schemas.openxmlformats.org/drawingml/2006/wordprocessingDrawing" xmlns:w10="urn:schemas-microsoft-com:office:word" xmlns:w="http://schemas.openxmlformats.org/wordprocessingml/2006/main" xmlns:w14="http://schemas.microsoft.com/office/word/2010/wordml" xmlns:w15="http://schemas.microsoft.com/office/word/2012/wordml" xmlns:w16cex="http://schemas.microsoft.com/office/word/2018/wordml/cex" xmlns:w16cid="http://schemas.microsoft.com/office/word/2016/wordml/cid" xmlns:w16="http://schemas.microsoft.com/office/word/2018/wordml" xmlns:w16sdtdh="http://schemas.microsoft.com/office/word/2020/wordml/sdtdatahash" xmlns:w16se="http://schemas.microsoft.com/office/word/2015/wordml/symex" xmlns:wpg="http://schemas.microsoft.com/office/word/2010/wordprocessingGroup" xmlns:wpi="http://schemas.microsoft.com/office/word/2010/wordprocessingInk" xmlns:wne="http://schemas.microsoft.com/office/word/2006/wordml" xmlns:wps="http://schemas.microsoft.com/office/word/2010/wordprocessingShape" mc:Ignorable="w14 w15 w16se w16cid w16 w16cex w16sdtdh wp14">
+<w:hdr xmlns:wpc="http://schemas.microsoft.com/office/word/2010/wordprocessingCanvas" xmlns:cx="http://schemas.microsoft.com/office/drawing/2014/chartex" xmlns:cx1="http://schemas.microsoft.com/office/drawing/2015/9/8/chartex" xmlns:cx2="http://schemas.microsoft.com/office/drawing/2015/10/21/chartex" xmlns:cx3="http://schemas.microsoft.com/office/drawing/2016/5/9/chartex" xmlns:cx4="http://schemas.microsoft.com/office/drawing/2016/5/10/chartex" xmlns:cx5="http://schemas.microsoft.com/office/drawing/2016/5/11/chartex" xmlns:cx6="http://schemas.microsoft.com/office/drawing/2016/5/12/chartex" xmlns:cx7="http://schemas.microsoft.com/office/drawing/2016/5/13/chartex" xmlns:cx8="http://schemas.microsoft.com/office/drawing/2016/5/14/chartex" xmlns:mc="http://schemas.openxmlformats.org/markup-compatibility/2006" xmlns:aink="http://schemas.microsoft.com/office/drawing/2016/ink" xmlns:am3d="http://schemas.microsoft.com/office/drawing/2017/model3d" xmlns:o="urn:schemas-microsoft-com:office:office" xmlns:oel="http://schemas.microsoft.com/office/2019/extlst" xmlns:r="http://schemas.openxmlformats.org/officeDocument/2006/relationships" xmlns:m="http://schemas.openxmlformats.org/officeDocument/2006/math" xmlns:v="urn:schemas-microsoft-com:vml" xmlns:wp14="http://schemas.microsoft.com/office/word/2010/wordprocessingDrawing" xmlns:wp="http://schemas.openxmlformats.org/drawingml/2006/wordprocessingDrawing" xmlns:w10="urn:schemas-microsoft-com:office:word" xmlns:w="http://schemas.openxmlformats.org/wordprocessingml/2006/main" xmlns:w14="http://schemas.microsoft.com/office/word/2010/wordml" xmlns:w15="http://schemas.microsoft.com/office/word/2012/wordml" xmlns:w16cex="http://schemas.microsoft.com/office/word/2018/wordml/cex" xmlns:w16cid="http://schemas.microsoft.com/office/word/2016/wordml/cid" xmlns:w16="http://schemas.microsoft.com/office/word/2018/wordml" xmlns:w16du="http://schemas.microsoft.com/office/word/2023/wordml/word16du" xmlns:w16sdtdh="http://schemas.microsoft.com/office/word/2020/wordml/sdtdatahash" xmlns:w16sdtfl="http://schemas.microsoft.com/office/word/2024/wordml/sdtformatlock" xmlns:w16se="http://schemas.microsoft.com/office/word/2015/wordml/symex" xmlns:wpg="http://schemas.microsoft.com/office/word/2010/wordprocessingGroup" xmlns:wpi="http://schemas.microsoft.com/office/word/2010/wordprocessingInk" xmlns:wne="http://schemas.microsoft.com/office/word/2006/wordml" xmlns:wps="http://schemas.microsoft.com/office/word/2010/wordprocessingShape" mc:Ignorable="w14 w15 w16se w16cid w16 w16cex w16sdtdh w16sdtfl w16du wp14">
   <w:p>
     <w:pPr>
       <w:pStyle w:val="Encabezado"/>
@@ -757,7 +733,7 @@
           <v:path o:extrusionok="f" gradientshapeok="t" o:connecttype="rect"/>
           <o:lock v:ext="edit" aspectratio="t"/>
         </v:shapetype>
-        <v:shape id="WordPictureWatermark16031438" o:spid="_x0000_s2050" type="#_x0000_t75" style="position:absolute;margin-left:0;margin-top:0;width:425.05pt;height:119.5pt;z-index:-251657216;mso-position-horizontal:center;mso-position-horizontal-relative:margin;mso-position-vertical:center;mso-position-vertical-relative:margin" o:allowincell="f">
+        <v:shape id="WordPictureWatermark16031438" o:spid="_x0000_s1026" type="#_x0000_t75" style="position:absolute;margin-left:0;margin-top:0;width:425.05pt;height:119.5pt;z-index:-251657216;mso-position-horizontal:center;mso-position-horizontal-relative:margin;mso-position-vertical:center;mso-position-vertical-relative:margin" o:allowincell="f">
           <v:imagedata r:id="rId1" o:title="Imagen1" gain="19661f" blacklevel="22938f"/>
           <w10:wrap anchorx="margin" anchory="margin"/>
         </v:shape>
@@ -768,7 +744,7 @@
 </file>
 
 <file path=word/header2.xml><?xml version="1.0" encoding="utf-8"?>
-<w:hdr xmlns:wpc="http://schemas.microsoft.com/office/word/2010/wordprocessingCanvas" xmlns:cx="http://schemas.microsoft.com/office/drawing/2014/chartex" xmlns:cx1="http://schemas.microsoft.com/office/drawing/2015/9/8/chartex" xmlns:cx2="http://schemas.microsoft.com/office/drawing/2015/10/21/chartex" xmlns:cx3="http://schemas.microsoft.com/office/drawing/2016/5/9/chartex" xmlns:cx4="http://schemas.microsoft.com/office/drawing/2016/5/10/chartex" xmlns:cx5="http://schemas.microsoft.com/office/drawing/2016/5/11/chartex" xmlns:cx6="http://schemas.microsoft.com/office/drawing/2016/5/12/chartex" xmlns:cx7="http://schemas.microsoft.com/office/drawing/2016/5/13/chartex" xmlns:cx8="http://schemas.microsoft.com/office/drawing/2016/5/14/chartex" xmlns:mc="http://schemas.openxmlformats.org/markup-compatibility/2006" xmlns:aink="http://schemas.microsoft.com/office/drawing/2016/ink" xmlns:am3d="http://schemas.microsoft.com/office/drawing/2017/model3d" xmlns:o="urn:schemas-microsoft-com:office:office" xmlns:r="http://schemas.openxmlformats.org/officeDocument/2006/relationships" xmlns:m="http://schemas.openxmlformats.org/officeDocument/2006/math" xmlns:v="urn:schemas-microsoft-com:vml" xmlns:wp14="http://schemas.microsoft.com/office/word/2010/wordprocessingDrawing" xmlns:wp="http://schemas.openxmlformats.org/drawingml/2006/wordprocessingDrawing" xmlns:w10="urn:schemas-microsoft-com:office:word" xmlns:w="http://schemas.openxmlformats.org/wordprocessingml/2006/main" xmlns:w14="http://schemas.microsoft.com/office/word/2010/wordml" xmlns:w15="http://schemas.microsoft.com/office/word/2012/wordml" xmlns:w16cex="http://schemas.microsoft.com/office/word/2018/wordml/cex" xmlns:w16cid="http://schemas.microsoft.com/office/word/2016/wordml/cid" xmlns:w16="http://schemas.microsoft.com/office/word/2018/wordml" xmlns:w16sdtdh="http://schemas.microsoft.com/office/word/2020/wordml/sdtdatahash" xmlns:w16se="http://schemas.microsoft.com/office/word/2015/wordml/symex" xmlns:wpg="http://schemas.microsoft.com/office/word/2010/wordprocessingGroup" xmlns:wpi="http://schemas.microsoft.com/office/word/2010/wordprocessingInk" xmlns:wne="http://schemas.microsoft.com/office/word/2006/wordml" xmlns:wps="http://schemas.microsoft.com/office/word/2010/wordprocessingShape" mc:Ignorable="w14 w15 w16se w16cid w16 w16cex w16sdtdh wp14">
+<w:hdr xmlns:wpc="http://schemas.microsoft.com/office/word/2010/wordprocessingCanvas" xmlns:cx="http://schemas.microsoft.com/office/drawing/2014/chartex" xmlns:cx1="http://schemas.microsoft.com/office/drawing/2015/9/8/chartex" xmlns:cx2="http://schemas.microsoft.com/office/drawing/2015/10/21/chartex" xmlns:cx3="http://schemas.microsoft.com/office/drawing/2016/5/9/chartex" xmlns:cx4="http://schemas.microsoft.com/office/drawing/2016/5/10/chartex" xmlns:cx5="http://schemas.microsoft.com/office/drawing/2016/5/11/chartex" xmlns:cx6="http://schemas.microsoft.com/office/drawing/2016/5/12/chartex" xmlns:cx7="http://schemas.microsoft.com/office/drawing/2016/5/13/chartex" xmlns:cx8="http://schemas.microsoft.com/office/drawing/2016/5/14/chartex" xmlns:mc="http://schemas.openxmlformats.org/markup-compatibility/2006" xmlns:aink="http://schemas.microsoft.com/office/drawing/2016/ink" xmlns:am3d="http://schemas.microsoft.com/office/drawing/2017/model3d" xmlns:o="urn:schemas-microsoft-com:office:office" xmlns:oel="http://schemas.microsoft.com/office/2019/extlst" xmlns:r="http://schemas.openxmlformats.org/officeDocument/2006/relationships" xmlns:m="http://schemas.openxmlformats.org/officeDocument/2006/math" xmlns:v="urn:schemas-microsoft-com:vml" xmlns:wp14="http://schemas.microsoft.com/office/word/2010/wordprocessingDrawing" xmlns:wp="http://schemas.openxmlformats.org/drawingml/2006/wordprocessingDrawing" xmlns:w10="urn:schemas-microsoft-com:office:word" xmlns:w="http://schemas.openxmlformats.org/wordprocessingml/2006/main" xmlns:w14="http://schemas.microsoft.com/office/word/2010/wordml" xmlns:w15="http://schemas.microsoft.com/office/word/2012/wordml" xmlns:w16cex="http://schemas.microsoft.com/office/word/2018/wordml/cex" xmlns:w16cid="http://schemas.microsoft.com/office/word/2016/wordml/cid" xmlns:w16="http://schemas.microsoft.com/office/word/2018/wordml" xmlns:w16du="http://schemas.microsoft.com/office/word/2023/wordml/word16du" xmlns:w16sdtdh="http://schemas.microsoft.com/office/word/2020/wordml/sdtdatahash" xmlns:w16sdtfl="http://schemas.microsoft.com/office/word/2024/wordml/sdtformatlock" xmlns:w16se="http://schemas.microsoft.com/office/word/2015/wordml/symex" xmlns:wpg="http://schemas.microsoft.com/office/word/2010/wordprocessingGroup" xmlns:wpi="http://schemas.microsoft.com/office/word/2010/wordprocessingInk" xmlns:wne="http://schemas.microsoft.com/office/word/2006/wordml" xmlns:wps="http://schemas.microsoft.com/office/word/2010/wordprocessingShape" mc:Ignorable="w14 w15 w16se w16cid w16 w16cex w16sdtdh w16sdtfl w16du wp14">
   <w:p>
     <w:pPr>
       <w:pStyle w:val="Encabezado"/>
@@ -797,7 +773,7 @@
           <v:path o:extrusionok="f" gradientshapeok="t" o:connecttype="rect"/>
           <o:lock v:ext="edit" aspectratio="t"/>
         </v:shapetype>
-        <v:shape id="WordPictureWatermark16031439" o:spid="_x0000_s2051" type="#_x0000_t75" style="position:absolute;margin-left:0;margin-top:0;width:425.05pt;height:119.5pt;z-index:-251656192;mso-position-horizontal:center;mso-position-horizontal-relative:margin;mso-position-vertical:center;mso-position-vertical-relative:margin" o:allowincell="f">
+        <v:shape id="WordPictureWatermark16031439" o:spid="_x0000_s1027" type="#_x0000_t75" style="position:absolute;margin-left:0;margin-top:0;width:425.05pt;height:119.5pt;z-index:-251656192;mso-position-horizontal:center;mso-position-horizontal-relative:margin;mso-position-vertical:center;mso-position-vertical-relative:margin" o:allowincell="f">
           <v:imagedata r:id="rId1" o:title="Imagen1" gain="19661f" blacklevel="22938f"/>
           <w10:wrap anchorx="margin" anchory="margin"/>
         </v:shape>
@@ -808,7 +784,7 @@
 </file>
 
 <file path=word/header3.xml><?xml version="1.0" encoding="utf-8"?>
-<w:hdr xmlns:wpc="http://schemas.microsoft.com/office/word/2010/wordprocessingCanvas" xmlns:cx="http://schemas.microsoft.com/office/drawing/2014/chartex" xmlns:cx1="http://schemas.microsoft.com/office/drawing/2015/9/8/chartex" xmlns:cx2="http://schemas.microsoft.com/office/drawing/2015/10/21/chartex" xmlns:cx3="http://schemas.microsoft.com/office/drawing/2016/5/9/chartex" xmlns:cx4="http://schemas.microsoft.com/office/drawing/2016/5/10/chartex" xmlns:cx5="http://schemas.microsoft.com/office/drawing/2016/5/11/chartex" xmlns:cx6="http://schemas.microsoft.com/office/drawing/2016/5/12/chartex" xmlns:cx7="http://schemas.microsoft.com/office/drawing/2016/5/13/chartex" xmlns:cx8="http://schemas.microsoft.com/office/drawing/2016/5/14/chartex" xmlns:mc="http://schemas.openxmlformats.org/markup-compatibility/2006" xmlns:aink="http://schemas.microsoft.com/office/drawing/2016/ink" xmlns:am3d="http://schemas.microsoft.com/office/drawing/2017/model3d" xmlns:o="urn:schemas-microsoft-com:office:office" xmlns:r="http://schemas.openxmlformats.org/officeDocument/2006/relationships" xmlns:m="http://schemas.openxmlformats.org/officeDocument/2006/math" xmlns:v="urn:schemas-microsoft-com:vml" xmlns:wp14="http://schemas.microsoft.com/office/word/2010/wordprocessingDrawing" xmlns:wp="http://schemas.openxmlformats.org/drawingml/2006/wordprocessingDrawing" xmlns:w10="urn:schemas-microsoft-com:office:word" xmlns:w="http://schemas.openxmlformats.org/wordprocessingml/2006/main" xmlns:w14="http://schemas.microsoft.com/office/word/2010/wordml" xmlns:w15="http://schemas.microsoft.com/office/word/2012/wordml" xmlns:w16cex="http://schemas.microsoft.com/office/word/2018/wordml/cex" xmlns:w16cid="http://schemas.microsoft.com/office/word/2016/wordml/cid" xmlns:w16="http://schemas.microsoft.com/office/word/2018/wordml" xmlns:w16sdtdh="http://schemas.microsoft.com/office/word/2020/wordml/sdtdatahash" xmlns:w16se="http://schemas.microsoft.com/office/word/2015/wordml/symex" xmlns:wpg="http://schemas.microsoft.com/office/word/2010/wordprocessingGroup" xmlns:wpi="http://schemas.microsoft.com/office/word/2010/wordprocessingInk" xmlns:wne="http://schemas.microsoft.com/office/word/2006/wordml" xmlns:wps="http://schemas.microsoft.com/office/word/2010/wordprocessingShape" mc:Ignorable="w14 w15 w16se w16cid w16 w16cex w16sdtdh wp14">
+<w:hdr xmlns:wpc="http://schemas.microsoft.com/office/word/2010/wordprocessingCanvas" xmlns:cx="http://schemas.microsoft.com/office/drawing/2014/chartex" xmlns:cx1="http://schemas.microsoft.com/office/drawing/2015/9/8/chartex" xmlns:cx2="http://schemas.microsoft.com/office/drawing/2015/10/21/chartex" xmlns:cx3="http://schemas.microsoft.com/office/drawing/2016/5/9/chartex" xmlns:cx4="http://schemas.microsoft.com/office/drawing/2016/5/10/chartex" xmlns:cx5="http://schemas.microsoft.com/office/drawing/2016/5/11/chartex" xmlns:cx6="http://schemas.microsoft.com/office/drawing/2016/5/12/chartex" xmlns:cx7="http://schemas.microsoft.com/office/drawing/2016/5/13/chartex" xmlns:cx8="http://schemas.microsoft.com/office/drawing/2016/5/14/chartex" xmlns:mc="http://schemas.openxmlformats.org/markup-compatibility/2006" xmlns:aink="http://schemas.microsoft.com/office/drawing/2016/ink" xmlns:am3d="http://schemas.microsoft.com/office/drawing/2017/model3d" xmlns:o="urn:schemas-microsoft-com:office:office" xmlns:oel="http://schemas.microsoft.com/office/2019/extlst" xmlns:r="http://schemas.openxmlformats.org/officeDocument/2006/relationships" xmlns:m="http://schemas.openxmlformats.org/officeDocument/2006/math" xmlns:v="urn:schemas-microsoft-com:vml" xmlns:wp14="http://schemas.microsoft.com/office/word/2010/wordprocessingDrawing" xmlns:wp="http://schemas.openxmlformats.org/drawingml/2006/wordprocessingDrawing" xmlns:w10="urn:schemas-microsoft-com:office:word" xmlns:w="http://schemas.openxmlformats.org/wordprocessingml/2006/main" xmlns:w14="http://schemas.microsoft.com/office/word/2010/wordml" xmlns:w15="http://schemas.microsoft.com/office/word/2012/wordml" xmlns:w16cex="http://schemas.microsoft.com/office/word/2018/wordml/cex" xmlns:w16cid="http://schemas.microsoft.com/office/word/2016/wordml/cid" xmlns:w16="http://schemas.microsoft.com/office/word/2018/wordml" xmlns:w16du="http://schemas.microsoft.com/office/word/2023/wordml/word16du" xmlns:w16sdtdh="http://schemas.microsoft.com/office/word/2020/wordml/sdtdatahash" xmlns:w16sdtfl="http://schemas.microsoft.com/office/word/2024/wordml/sdtformatlock" xmlns:w16se="http://schemas.microsoft.com/office/word/2015/wordml/symex" xmlns:wpg="http://schemas.microsoft.com/office/word/2010/wordprocessingGroup" xmlns:wpi="http://schemas.microsoft.com/office/word/2010/wordprocessingInk" xmlns:wne="http://schemas.microsoft.com/office/word/2006/wordml" xmlns:wps="http://schemas.microsoft.com/office/word/2010/wordprocessingShape" mc:Ignorable="w14 w15 w16se w16cid w16 w16cex w16sdtdh w16sdtfl w16du wp14">
   <w:p>
     <w:pPr>
       <w:pStyle w:val="Encabezado"/>
@@ -837,7 +813,7 @@
           <v:path o:extrusionok="f" gradientshapeok="t" o:connecttype="rect"/>
           <o:lock v:ext="edit" aspectratio="t"/>
         </v:shapetype>
-        <v:shape id="WordPictureWatermark16031437" o:spid="_x0000_s2049" type="#_x0000_t75" style="position:absolute;margin-left:0;margin-top:0;width:425.05pt;height:119.5pt;z-index:-251658240;mso-position-horizontal:center;mso-position-horizontal-relative:margin;mso-position-vertical:center;mso-position-vertical-relative:margin" o:allowincell="f">
+        <v:shape id="WordPictureWatermark16031437" o:spid="_x0000_s1025" type="#_x0000_t75" style="position:absolute;margin-left:0;margin-top:0;width:425.05pt;height:119.5pt;z-index:-251658240;mso-position-horizontal:center;mso-position-horizontal-relative:margin;mso-position-vertical:center;mso-position-vertical-relative:margin" o:allowincell="f">
           <v:imagedata r:id="rId1" o:title="Imagen1" gain="19661f" blacklevel="22938f"/>
           <w10:wrap anchorx="margin" anchory="margin"/>
         </v:shape>
@@ -848,7 +824,7 @@
 </file>
 
 <file path=word/styles.xml><?xml version="1.0" encoding="utf-8"?>
-<w:styles xmlns:mc="http://schemas.openxmlformats.org/markup-compatibility/2006" xmlns:r="http://schemas.openxmlformats.org/officeDocument/2006/relationships" xmlns:w="http://schemas.openxmlformats.org/wordprocessingml/2006/main" xmlns:w14="http://schemas.microsoft.com/office/word/2010/wordml" xmlns:w15="http://schemas.microsoft.com/office/word/2012/wordml" xmlns:w16cex="http://schemas.microsoft.com/office/word/2018/wordml/cex" xmlns:w16cid="http://schemas.microsoft.com/office/word/2016/wordml/cid" xmlns:w16="http://schemas.microsoft.com/office/word/2018/wordml" xmlns:w16sdtdh="http://schemas.microsoft.com/office/word/2020/wordml/sdtdatahash" xmlns:w16se="http://schemas.microsoft.com/office/word/2015/wordml/symex" mc:Ignorable="w14 w15 w16se w16cid w16 w16cex w16sdtdh">
+<w:styles xmlns:mc="http://schemas.openxmlformats.org/markup-compatibility/2006" xmlns:r="http://schemas.openxmlformats.org/officeDocument/2006/relationships" xmlns:w="http://schemas.openxmlformats.org/wordprocessingml/2006/main" xmlns:w14="http://schemas.microsoft.com/office/word/2010/wordml" xmlns:w15="http://schemas.microsoft.com/office/word/2012/wordml" xmlns:w16cex="http://schemas.microsoft.com/office/word/2018/wordml/cex" xmlns:w16cid="http://schemas.microsoft.com/office/word/2016/wordml/cid" xmlns:w16="http://schemas.microsoft.com/office/word/2018/wordml" xmlns:w16du="http://schemas.microsoft.com/office/word/2023/wordml/word16du" xmlns:w16sdtdh="http://schemas.microsoft.com/office/word/2020/wordml/sdtdatahash" xmlns:w16sdtfl="http://schemas.microsoft.com/office/word/2024/wordml/sdtformatlock" xmlns:w16se="http://schemas.microsoft.com/office/word/2015/wordml/symex" mc:Ignorable="w14 w15 w16se w16cid w16 w16cex w16sdtdh w16sdtfl w16du">
   <w:docDefaults>
     <w:rPrDefault>
       <w:rPr>

</xml_diff>